<commit_message>
Updates on docx template
</commit_message>
<xml_diff>
--- a/templates/ecc/questionnaire.docx
+++ b/templates/ecc/questionnaire.docx
@@ -18,7 +18,7 @@
         </w:tblBorders>
         <w:tblCellMar>
           <w:top w:w="0" w:type="dxa"/>
-          <w:left w:w="98" w:type="dxa"/>
+          <w:left w:w="93" w:type="dxa"/>
           <w:bottom w:w="0" w:type="dxa"/>
           <w:right w:w="108" w:type="dxa"/>
         </w:tblCellMar>
@@ -66,7 +66,9 @@
               <w:pStyle w:val="Normal"/>
               <w:spacing w:lineRule="auto" w:line="240" w:before="0" w:after="0"/>
               <w:jc w:val="center"/>
-              <w:rPr/>
+              <w:rPr>
+                <w:u w:val="none"/>
+              </w:rPr>
             </w:pPr>
             <w:r>
               <w:rPr>
@@ -74,6 +76,7 @@
                 <w:b/>
                 <w:sz w:val="28"/>
                 <w:szCs w:val="28"/>
+                <w:u w:val="none"/>
                 <w:lang w:eastAsia="fr-FR"/>
               </w:rPr>
               <w:t>{{ questionnaire.title }}</w:t>
@@ -160,13 +163,13 @@
         <w:tblLook w:noVBand="0" w:val="01e0" w:noHBand="0" w:lastColumn="1" w:firstColumn="1" w:lastRow="1" w:firstRow="1"/>
       </w:tblPr>
       <w:tblGrid>
-        <w:gridCol w:w="9321"/>
+        <w:gridCol w:w="9322"/>
       </w:tblGrid>
       <w:tr>
         <w:trPr/>
         <w:tc>
           <w:tcPr>
-            <w:tcW w:w="9321" w:type="dxa"/>
+            <w:tcW w:w="9322" w:type="dxa"/>
             <w:tcBorders>
               <w:top w:val="single" w:sz="4" w:space="0" w:color="000000"/>
               <w:left w:val="single" w:sz="4" w:space="0" w:color="000000"/>
@@ -199,10 +202,12 @@
         </w:tc>
       </w:tr>
       <w:tr>
-        <w:trPr/>
+        <w:trPr>
+          <w:trHeight w:val="334" w:hRule="atLeast"/>
+        </w:trPr>
         <w:tc>
           <w:tcPr>
-            <w:tcW w:w="9321" w:type="dxa"/>
+            <w:tcW w:w="9322" w:type="dxa"/>
             <w:tcBorders>
               <w:top w:val="single" w:sz="4" w:space="0" w:color="000000"/>
               <w:left w:val="single" w:sz="4" w:space="0" w:color="000000"/>
@@ -213,95 +218,6 @@
             </w:tcBorders>
             <w:shd w:fill="auto" w:val="clear"/>
           </w:tcPr>
-          <w:p>
-            <w:pPr>
-              <w:pStyle w:val="Normal"/>
-              <w:spacing w:lineRule="auto" w:line="240" w:before="0" w:after="0"/>
-              <w:rPr>
-                <w:rFonts w:ascii="Times New Roman" w:hAnsi="Times New Roman" w:eastAsia="Times New Roman" w:cs="Times New Roman"/>
-                <w:lang w:eastAsia="fr-FR"/>
-              </w:rPr>
-            </w:pPr>
-            <w:r>
-              <w:rPr>
-                <w:rFonts w:eastAsia="Times New Roman" w:cs="Times New Roman" w:ascii="Times New Roman" w:hAnsi="Times New Roman"/>
-                <w:lang w:eastAsia="fr-FR"/>
-              </w:rPr>
-            </w:r>
-          </w:p>
-          <w:p>
-            <w:pPr>
-              <w:pStyle w:val="Normal"/>
-              <w:spacing w:lineRule="auto" w:line="240" w:before="0" w:after="0"/>
-              <w:rPr/>
-            </w:pPr>
-            <w:r>
-              <w:rPr>
-                <w:rFonts w:eastAsia="Times New Roman" w:cs="Times New Roman" w:ascii="Times New Roman" w:hAnsi="Times New Roman"/>
-                <w:lang w:eastAsia="fr-FR"/>
-              </w:rPr>
-              <w:t xml:space="preserve">N° questionnaire : </w:t>
-            </w:r>
-            <w:r>
-              <w:rPr>
-                <w:rFonts w:eastAsia="Times New Roman" w:cs="Times New Roman" w:ascii="Times New Roman" w:hAnsi="Times New Roman"/>
-                <w:b/>
-                <w:lang w:eastAsia="fr-FR"/>
-              </w:rPr>
-              <w:t>{{ questionnaire.numbering }}</w:t>
-            </w:r>
-          </w:p>
-          <w:p>
-            <w:pPr>
-              <w:pStyle w:val="Normal"/>
-              <w:spacing w:lineRule="auto" w:line="240" w:before="0" w:after="0"/>
-              <w:rPr>
-                <w:rFonts w:ascii="Times New Roman" w:hAnsi="Times New Roman" w:eastAsia="Times New Roman" w:cs="Times New Roman"/>
-                <w:lang w:eastAsia="fr-FR"/>
-              </w:rPr>
-            </w:pPr>
-            <w:r>
-              <w:rPr>
-                <w:rFonts w:eastAsia="Times New Roman" w:cs="Times New Roman" w:ascii="Times New Roman" w:hAnsi="Times New Roman"/>
-                <w:lang w:eastAsia="fr-FR"/>
-              </w:rPr>
-            </w:r>
-          </w:p>
-        </w:tc>
-      </w:tr>
-      <w:tr>
-        <w:trPr>
-          <w:trHeight w:val="334" w:hRule="atLeast"/>
-        </w:trPr>
-        <w:tc>
-          <w:tcPr>
-            <w:tcW w:w="9321" w:type="dxa"/>
-            <w:tcBorders>
-              <w:top w:val="single" w:sz="4" w:space="0" w:color="000000"/>
-              <w:left w:val="single" w:sz="4" w:space="0" w:color="000000"/>
-              <w:bottom w:val="single" w:sz="4" w:space="0" w:color="000000"/>
-              <w:right w:val="single" w:sz="4" w:space="0" w:color="000000"/>
-              <w:insideH w:val="single" w:sz="4" w:space="0" w:color="000000"/>
-              <w:insideV w:val="single" w:sz="4" w:space="0" w:color="000000"/>
-            </w:tcBorders>
-            <w:shd w:fill="auto" w:val="clear"/>
-          </w:tcPr>
-          <w:p>
-            <w:pPr>
-              <w:pStyle w:val="Normal"/>
-              <w:spacing w:lineRule="auto" w:line="240" w:before="0" w:after="0"/>
-              <w:rPr>
-                <w:rFonts w:ascii="Times New Roman" w:hAnsi="Times New Roman" w:eastAsia="Times New Roman" w:cs="Times New Roman"/>
-                <w:lang w:eastAsia="fr-FR"/>
-              </w:rPr>
-            </w:pPr>
-            <w:r>
-              <w:rPr>
-                <w:rFonts w:eastAsia="Times New Roman" w:cs="Times New Roman" w:ascii="Times New Roman" w:hAnsi="Times New Roman"/>
-                <w:lang w:eastAsia="fr-FR"/>
-              </w:rPr>
-            </w:r>
-          </w:p>
           <w:p>
             <w:pPr>
               <w:pStyle w:val="Normal"/>
@@ -541,7 +457,7 @@
         <w:rPr>
           <w:color w:val="auto"/>
         </w:rPr>
-        <w:t>{{ theme.numbering }}.{{ question.numbering }}) {{ question.description }} {% if question_files %} {% if question_files.count() == 1 %}</w:t>
+        <w:t>{{ theme.numbering }}.{{ question.numbering }}. {{ question.description }} {% if question_files %} {% if question_files.count() == 1 %}</w:t>
       </w:r>
     </w:p>
     <w:p>
@@ -706,7 +622,7 @@
         <w:docPartGallery w:val="Page Numbers (Bottom of Page)"/>
         <w:docPartUnique w:val="true"/>
       </w:docPartObj>
-      <w:id w:val="38329065"/>
+      <w:id w:val="1178107212"/>
     </w:sdtPr>
     <w:sdtContent>
       <w:p>
@@ -735,16 +651,41 @@
           <w:rPr/>
           <w:fldChar w:fldCharType="end"/>
         </w:r>
+        <w:r>
+          <w:rPr/>
+          <w:t xml:space="preserve"> </w:t>
+        </w:r>
+        <w:r>
+          <w:rPr/>
+          <w:t xml:space="preserve">/ </w:t>
+        </w:r>
+        <w:r>
+          <w:rPr/>
+          <w:t>n</w:t>
+        </w:r>
       </w:p>
     </w:sdtContent>
   </w:sdt>
   <w:p>
     <w:pPr>
       <w:pStyle w:val="Footer"/>
-      <w:rPr/>
+      <w:jc w:val="left"/>
+      <w:rPr>
+        <w:i/>
+        <w:i/>
+        <w:iCs/>
+        <w:sz w:val="16"/>
+        <w:szCs w:val="16"/>
+      </w:rPr>
     </w:pPr>
     <w:r>
-      <w:rPr/>
+      <w:rPr>
+        <w:i/>
+        <w:iCs/>
+        <w:sz w:val="16"/>
+        <w:szCs w:val="16"/>
+      </w:rPr>
+      <w:t>Ce document a été généré depuis la plateforme e-contrôle.</w:t>
     </w:r>
   </w:p>
 </w:ftr>
@@ -758,7 +699,7 @@
         <w:docPartGallery w:val="Page Numbers (Bottom of Page)"/>
         <w:docPartUnique w:val="true"/>
       </w:docPartObj>
-      <w:id w:val="1357914474"/>
+      <w:id w:val="135397677"/>
     </w:sdtPr>
     <w:sdtContent>
       <w:p>

</xml_diff>

<commit_message>
Update questionnaire docx template
</commit_message>
<xml_diff>
--- a/templates/ecc/questionnaire.docx
+++ b/templates/ecc/questionnaire.docx
@@ -2,297 +2,26 @@
 <file path=word/document.xml><?xml version="1.0" encoding="utf-8"?>
 <w:document xmlns:o="urn:schemas-microsoft-com:office:office" xmlns:r="http://schemas.openxmlformats.org/officeDocument/2006/relationships" xmlns:v="urn:schemas-microsoft-com:vml" xmlns:w="http://schemas.openxmlformats.org/wordprocessingml/2006/main" xmlns:w10="urn:schemas-microsoft-com:office:word" xmlns:wp="http://schemas.openxmlformats.org/drawingml/2006/wordprocessingDrawing" xmlns:wps="http://schemas.microsoft.com/office/word/2010/wordprocessingShape" xmlns:wpg="http://schemas.microsoft.com/office/word/2010/wordprocessingGroup" xmlns:mc="http://schemas.openxmlformats.org/markup-compatibility/2006" xmlns:wp14="http://schemas.microsoft.com/office/word/2010/wordprocessingDrawing" xmlns:w14="http://schemas.microsoft.com/office/word/2010/wordml" mc:Ignorable="w14 wp14">
   <w:body>
-    <w:tbl>
-      <w:tblPr>
-        <w:tblpPr w:bottomFromText="0" w:horzAnchor="margin" w:leftFromText="141" w:rightFromText="141" w:tblpX="0" w:tblpY="765" w:topFromText="0" w:vertAnchor="margin"/>
-        <w:tblW w:w="9322" w:type="dxa"/>
-        <w:jc w:val="left"/>
-        <w:tblInd w:w="0" w:type="dxa"/>
-        <w:tblBorders>
-          <w:top w:val="single" w:sz="4" w:space="0" w:color="000000"/>
-          <w:left w:val="single" w:sz="4" w:space="0" w:color="000000"/>
-          <w:bottom w:val="single" w:sz="4" w:space="0" w:color="000000"/>
-          <w:right w:val="single" w:sz="4" w:space="0" w:color="000000"/>
-          <w:insideH w:val="single" w:sz="4" w:space="0" w:color="000000"/>
-          <w:insideV w:val="single" w:sz="4" w:space="0" w:color="000000"/>
-        </w:tblBorders>
-        <w:tblCellMar>
-          <w:top w:w="0" w:type="dxa"/>
-          <w:left w:w="93" w:type="dxa"/>
-          <w:bottom w:w="0" w:type="dxa"/>
-          <w:right w:w="108" w:type="dxa"/>
-        </w:tblCellMar>
-        <w:tblLook w:lastRow="1" w:firstRow="1" w:lastColumn="1" w:firstColumn="1" w:val="01e0" w:noHBand="0" w:noVBand="0"/>
-      </w:tblPr>
-      <w:tblGrid>
-        <w:gridCol w:w="9322"/>
-      </w:tblGrid>
-      <w:tr>
-        <w:trPr>
-          <w:trHeight w:val="940" w:hRule="atLeast"/>
-        </w:trPr>
-        <w:tc>
-          <w:tcPr>
-            <w:tcW w:w="9322" w:type="dxa"/>
-            <w:tcBorders>
-              <w:top w:val="single" w:sz="4" w:space="0" w:color="000000"/>
-              <w:left w:val="single" w:sz="4" w:space="0" w:color="000000"/>
-              <w:bottom w:val="single" w:sz="4" w:space="0" w:color="000000"/>
-              <w:right w:val="single" w:sz="4" w:space="0" w:color="000000"/>
-              <w:insideH w:val="single" w:sz="4" w:space="0" w:color="000000"/>
-              <w:insideV w:val="single" w:sz="4" w:space="0" w:color="000000"/>
-            </w:tcBorders>
-            <w:shd w:fill="auto" w:val="clear"/>
-          </w:tcPr>
-          <w:p>
-            <w:pPr>
-              <w:pStyle w:val="Normal"/>
-              <w:spacing w:lineRule="auto" w:line="240" w:before="0" w:after="0"/>
-              <w:jc w:val="center"/>
-              <w:rPr>
-                <w:rFonts w:ascii="Times New Roman" w:hAnsi="Times New Roman" w:eastAsia="Times New Roman" w:cs="Times New Roman"/>
-                <w:lang w:eastAsia="fr-FR"/>
-              </w:rPr>
-            </w:pPr>
-            <w:r>
-              <w:rPr>
-                <w:rFonts w:eastAsia="Times New Roman" w:cs="Times New Roman" w:ascii="Times New Roman" w:hAnsi="Times New Roman"/>
-                <w:lang w:eastAsia="fr-FR"/>
-              </w:rPr>
-            </w:r>
-          </w:p>
-          <w:p>
-            <w:pPr>
-              <w:pStyle w:val="Normal"/>
-              <w:spacing w:lineRule="auto" w:line="240" w:before="0" w:after="0"/>
-              <w:jc w:val="center"/>
-              <w:rPr>
-                <w:u w:val="none"/>
-              </w:rPr>
-            </w:pPr>
-            <w:r>
-              <w:rPr>
-                <w:rFonts w:eastAsia="Times New Roman" w:cs="Times New Roman" w:ascii="Times New Roman" w:hAnsi="Times New Roman"/>
-                <w:b/>
-                <w:sz w:val="28"/>
-                <w:szCs w:val="28"/>
-                <w:u w:val="none"/>
-                <w:lang w:eastAsia="fr-FR"/>
-              </w:rPr>
-              <w:t>{{ questionnaire.title }}</w:t>
-            </w:r>
-          </w:p>
-          <w:p>
-            <w:pPr>
-              <w:pStyle w:val="Normal"/>
-              <w:spacing w:lineRule="auto" w:line="240" w:before="0" w:after="0"/>
-              <w:jc w:val="center"/>
-              <w:rPr>
-                <w:rFonts w:ascii="Times New Roman" w:hAnsi="Times New Roman" w:eastAsia="Times New Roman" w:cs="Times New Roman"/>
-                <w:b/>
-                <w:b/>
-                <w:sz w:val="28"/>
-                <w:szCs w:val="28"/>
-                <w:lang w:eastAsia="fr-FR"/>
-              </w:rPr>
-            </w:pPr>
-            <w:r>
-              <w:rPr>
-                <w:rFonts w:eastAsia="Times New Roman" w:cs="Times New Roman" w:ascii="Times New Roman" w:hAnsi="Times New Roman"/>
-                <w:b/>
-                <w:sz w:val="28"/>
-                <w:szCs w:val="28"/>
-                <w:lang w:eastAsia="fr-FR"/>
-              </w:rPr>
-            </w:r>
-          </w:p>
-        </w:tc>
-      </w:tr>
-    </w:tbl>
     <w:p>
       <w:pPr>
         <w:pStyle w:val="Normal"/>
         <w:spacing w:lineRule="auto" w:line="240" w:before="0" w:after="0"/>
-        <w:rPr>
-          <w:rFonts w:ascii="Times New Roman" w:hAnsi="Times New Roman" w:eastAsia="Times New Roman" w:cs="Times New Roman"/>
+        <w:jc w:val="center"/>
+        <w:rPr>
+          <w:rFonts w:ascii="Times New Roman" w:hAnsi="Times New Roman" w:cs="Times New Roman"/>
+          <w:sz w:val="40"/>
+          <w:szCs w:val="40"/>
+        </w:rPr>
+      </w:pPr>
+      <w:r>
+        <w:rPr>
+          <w:rFonts w:eastAsia="Times New Roman" w:cs="Times New Roman" w:ascii="Times New Roman" w:hAnsi="Times New Roman"/>
+          <w:b/>
+          <w:sz w:val="40"/>
+          <w:szCs w:val="40"/>
           <w:lang w:eastAsia="fr-FR"/>
         </w:rPr>
-      </w:pPr>
-      <w:r>
-        <w:rPr>
-          <w:rFonts w:eastAsia="Times New Roman" w:cs="Times New Roman" w:ascii="Times New Roman" w:hAnsi="Times New Roman"/>
-          <w:lang w:eastAsia="fr-FR"/>
-        </w:rPr>
-      </w:r>
-    </w:p>
-    <w:p>
-      <w:pPr>
-        <w:pStyle w:val="Normal"/>
-        <w:spacing w:lineRule="auto" w:line="240" w:before="0" w:after="0"/>
-        <w:rPr>
-          <w:rFonts w:ascii="Times New Roman" w:hAnsi="Times New Roman" w:eastAsia="Times New Roman" w:cs="Times New Roman"/>
-          <w:lang w:eastAsia="fr-FR"/>
-        </w:rPr>
-      </w:pPr>
-      <w:r>
-        <w:rPr>
-          <w:rFonts w:eastAsia="Times New Roman" w:cs="Times New Roman" w:ascii="Times New Roman" w:hAnsi="Times New Roman"/>
-          <w:lang w:eastAsia="fr-FR"/>
-        </w:rPr>
-      </w:r>
-    </w:p>
-    <w:tbl>
-      <w:tblPr>
-        <w:tblW w:w="9322" w:type="dxa"/>
-        <w:jc w:val="left"/>
-        <w:tblInd w:w="0" w:type="dxa"/>
-        <w:tblBorders>
-          <w:top w:val="single" w:sz="4" w:space="0" w:color="000000"/>
-          <w:left w:val="single" w:sz="4" w:space="0" w:color="000000"/>
-          <w:bottom w:val="single" w:sz="4" w:space="0" w:color="000000"/>
-          <w:right w:val="single" w:sz="4" w:space="0" w:color="000000"/>
-          <w:insideH w:val="single" w:sz="4" w:space="0" w:color="000000"/>
-          <w:insideV w:val="single" w:sz="4" w:space="0" w:color="000000"/>
-        </w:tblBorders>
-        <w:tblCellMar>
-          <w:top w:w="0" w:type="dxa"/>
-          <w:left w:w="108" w:type="dxa"/>
-          <w:bottom w:w="0" w:type="dxa"/>
-          <w:right w:w="108" w:type="dxa"/>
-        </w:tblCellMar>
-        <w:tblLook w:noVBand="0" w:val="01e0" w:noHBand="0" w:lastColumn="1" w:firstColumn="1" w:lastRow="1" w:firstRow="1"/>
-      </w:tblPr>
-      <w:tblGrid>
-        <w:gridCol w:w="9322"/>
-      </w:tblGrid>
-      <w:tr>
-        <w:trPr/>
-        <w:tc>
-          <w:tcPr>
-            <w:tcW w:w="9322" w:type="dxa"/>
-            <w:tcBorders>
-              <w:top w:val="single" w:sz="4" w:space="0" w:color="000000"/>
-              <w:left w:val="single" w:sz="4" w:space="0" w:color="000000"/>
-              <w:bottom w:val="single" w:sz="4" w:space="0" w:color="000000"/>
-              <w:right w:val="single" w:sz="4" w:space="0" w:color="000000"/>
-              <w:insideH w:val="single" w:sz="4" w:space="0" w:color="000000"/>
-              <w:insideV w:val="single" w:sz="4" w:space="0" w:color="000000"/>
-            </w:tcBorders>
-            <w:shd w:color="auto" w:fill="CCCCCC" w:val="clear"/>
-          </w:tcPr>
-          <w:p>
-            <w:pPr>
-              <w:pStyle w:val="Normal"/>
-              <w:spacing w:lineRule="auto" w:line="240" w:before="0" w:after="0"/>
-              <w:rPr>
-                <w:rFonts w:ascii="Times New Roman" w:hAnsi="Times New Roman" w:eastAsia="Times New Roman" w:cs="Times New Roman"/>
-                <w:b/>
-                <w:b/>
-                <w:lang w:eastAsia="fr-FR"/>
-              </w:rPr>
-            </w:pPr>
-            <w:r>
-              <w:rPr>
-                <w:rFonts w:eastAsia="Times New Roman" w:cs="Times New Roman" w:ascii="Times New Roman" w:hAnsi="Times New Roman"/>
-                <w:b/>
-                <w:lang w:eastAsia="fr-FR"/>
-              </w:rPr>
-            </w:r>
-          </w:p>
-        </w:tc>
-      </w:tr>
-      <w:tr>
-        <w:trPr>
-          <w:trHeight w:val="334" w:hRule="atLeast"/>
-        </w:trPr>
-        <w:tc>
-          <w:tcPr>
-            <w:tcW w:w="9322" w:type="dxa"/>
-            <w:tcBorders>
-              <w:top w:val="single" w:sz="4" w:space="0" w:color="000000"/>
-              <w:left w:val="single" w:sz="4" w:space="0" w:color="000000"/>
-              <w:bottom w:val="single" w:sz="4" w:space="0" w:color="000000"/>
-              <w:right w:val="single" w:sz="4" w:space="0" w:color="000000"/>
-              <w:insideH w:val="single" w:sz="4" w:space="0" w:color="000000"/>
-              <w:insideV w:val="single" w:sz="4" w:space="0" w:color="000000"/>
-            </w:tcBorders>
-            <w:shd w:fill="auto" w:val="clear"/>
-          </w:tcPr>
-          <w:p>
-            <w:pPr>
-              <w:pStyle w:val="Normal"/>
-              <w:spacing w:lineRule="auto" w:line="240" w:before="0" w:after="0"/>
-              <w:rPr/>
-            </w:pPr>
-            <w:r>
-              <w:rPr>
-                <w:rFonts w:eastAsia="Times New Roman" w:cs="Times New Roman" w:ascii="Times New Roman" w:hAnsi="Times New Roman"/>
-                <w:lang w:eastAsia="fr-FR"/>
-              </w:rPr>
-              <w:t>{% if questionnaire.end_date %}</w:t>
-            </w:r>
-          </w:p>
-          <w:p>
-            <w:pPr>
-              <w:pStyle w:val="Normal"/>
-              <w:spacing w:lineRule="auto" w:line="240" w:before="0" w:after="0"/>
-              <w:rPr/>
-            </w:pPr>
-            <w:r>
-              <w:rPr>
-                <w:rFonts w:eastAsia="Times New Roman" w:cs="Times New Roman" w:ascii="Times New Roman" w:hAnsi="Times New Roman"/>
-                <w:lang w:eastAsia="fr-FR"/>
-              </w:rPr>
-              <w:t>Date de réponse souhaitée :</w:t>
-            </w:r>
-          </w:p>
-          <w:p>
-            <w:pPr>
-              <w:pStyle w:val="Normal"/>
-              <w:spacing w:lineRule="auto" w:line="240" w:before="0" w:after="0"/>
-              <w:rPr/>
-            </w:pPr>
-            <w:r>
-              <w:rPr>
-                <w:rFonts w:eastAsia="Times New Roman" w:cs="Times New Roman" w:ascii="Times New Roman" w:hAnsi="Times New Roman"/>
-                <w:b/>
-                <w:lang w:eastAsia="fr-FR"/>
-              </w:rPr>
-              <w:t>{{ questionnaire.end_date }}</w:t>
-            </w:r>
-          </w:p>
-          <w:p>
-            <w:pPr>
-              <w:pStyle w:val="Normal"/>
-              <w:spacing w:lineRule="auto" w:line="240" w:before="0" w:after="0"/>
-              <w:rPr/>
-            </w:pPr>
-            <w:r>
-              <w:rPr>
-                <w:rFonts w:eastAsia="Times New Roman" w:cs="Times New Roman" w:ascii="Times New Roman" w:hAnsi="Times New Roman"/>
-                <w:lang w:eastAsia="fr-FR"/>
-              </w:rPr>
-              <w:t>{% endif %}</w:t>
-            </w:r>
-          </w:p>
-        </w:tc>
-      </w:tr>
-    </w:tbl>
-    <w:p>
-      <w:pPr>
-        <w:pStyle w:val="Normal"/>
-        <w:spacing w:lineRule="auto" w:line="240" w:before="0" w:after="0"/>
-        <w:jc w:val="both"/>
-        <w:rPr>
-          <w:rFonts w:ascii="Times New Roman" w:hAnsi="Times New Roman" w:eastAsia="Times New Roman"/>
-          <w:lang w:eastAsia="fr-FR"/>
-        </w:rPr>
-      </w:pPr>
-      <w:r>
-        <w:rPr>
-          <w:rFonts w:eastAsia="Times New Roman" w:ascii="Times New Roman" w:hAnsi="Times New Roman"/>
-          <w:lang w:eastAsia="fr-FR"/>
-        </w:rPr>
+        <w:t>{{ questionnaire.title }}</w:t>
       </w:r>
     </w:p>
     <w:p>
@@ -301,15 +30,53 @@
         <w:spacing w:lineRule="auto" w:line="240" w:before="0" w:after="0"/>
         <w:jc w:val="both"/>
         <w:rPr>
-          <w:rFonts w:ascii="Times New Roman" w:hAnsi="Times New Roman" w:eastAsia="Times New Roman"/>
+          <w:rFonts w:ascii="Arial" w:hAnsi="Arial" w:eastAsia="Times New Roman" w:cs="Arial"/>
           <w:lang w:eastAsia="fr-FR"/>
         </w:rPr>
       </w:pPr>
       <w:r>
         <w:rPr>
-          <w:rFonts w:eastAsia="Times New Roman" w:ascii="Times New Roman" w:hAnsi="Times New Roman"/>
+          <w:rFonts w:eastAsia="Times New Roman" w:cs="Arial" w:ascii="Arial" w:hAnsi="Arial"/>
           <w:lang w:eastAsia="fr-FR"/>
         </w:rPr>
+      </w:r>
+    </w:p>
+    <w:p>
+      <w:pPr>
+        <w:pStyle w:val="Normal"/>
+        <w:spacing w:lineRule="auto" w:line="240" w:before="0" w:after="0"/>
+        <w:rPr>
+          <w:rFonts w:ascii="Arial" w:hAnsi="Arial" w:cs="Arial"/>
+        </w:rPr>
+      </w:pPr>
+      <w:r>
+        <w:rPr>
+          <w:rFonts w:eastAsia="Times New Roman" w:cs="Arial" w:ascii="Arial" w:hAnsi="Arial"/>
+          <w:lang w:eastAsia="fr-FR"/>
+        </w:rPr>
+        <w:t>{% if questionnaire.end_date %}</w:t>
+      </w:r>
+    </w:p>
+    <w:p>
+      <w:pPr>
+        <w:pStyle w:val="Normal"/>
+        <w:spacing w:lineRule="auto" w:line="240" w:before="0" w:after="0"/>
+        <w:rPr/>
+      </w:pPr>
+      <w:r>
+        <w:rPr>
+          <w:rFonts w:eastAsia="Times New Roman" w:cs="Arial" w:ascii="Arial" w:hAnsi="Arial"/>
+          <w:lang w:eastAsia="fr-FR"/>
+        </w:rPr>
+        <w:t xml:space="preserve">La date de réponse souhaitée est le </w:t>
+      </w:r>
+      <w:r>
+        <w:rPr>
+          <w:rFonts w:eastAsia="Times New Roman" w:cs="Arial" w:ascii="Arial" w:hAnsi="Arial"/>
+          <w:b/>
+          <w:lang w:eastAsia="fr-FR"/>
+        </w:rPr>
+        <w:t>{{ questionnaire.end_date }}</w:t>
       </w:r>
     </w:p>
     <w:p>
@@ -318,13 +85,31 @@
         <w:spacing w:lineRule="auto" w:line="240" w:before="0" w:after="0"/>
         <w:jc w:val="both"/>
         <w:rPr>
-          <w:rFonts w:ascii="Times New Roman" w:hAnsi="Times New Roman" w:eastAsia="Times New Roman"/>
+          <w:rFonts w:ascii="Arial" w:hAnsi="Arial" w:eastAsia="Times New Roman" w:cs="Arial"/>
           <w:lang w:eastAsia="fr-FR"/>
         </w:rPr>
       </w:pPr>
       <w:r>
         <w:rPr>
-          <w:rFonts w:eastAsia="Times New Roman" w:ascii="Times New Roman" w:hAnsi="Times New Roman"/>
+          <w:rFonts w:eastAsia="Times New Roman" w:cs="Arial" w:ascii="Arial" w:hAnsi="Arial"/>
+          <w:lang w:eastAsia="fr-FR"/>
+        </w:rPr>
+        <w:t>{% endif %}</w:t>
+      </w:r>
+    </w:p>
+    <w:p>
+      <w:pPr>
+        <w:pStyle w:val="Normal"/>
+        <w:spacing w:lineRule="auto" w:line="240" w:before="0" w:after="0"/>
+        <w:jc w:val="both"/>
+        <w:rPr>
+          <w:rFonts w:ascii="Arial" w:hAnsi="Arial" w:eastAsia="Times New Roman" w:cs="Arial"/>
+          <w:lang w:eastAsia="fr-FR"/>
+        </w:rPr>
+      </w:pPr>
+      <w:r>
+        <w:rPr>
+          <w:rFonts w:eastAsia="Times New Roman" w:cs="Arial" w:ascii="Arial" w:hAnsi="Arial"/>
           <w:lang w:eastAsia="fr-FR"/>
         </w:rPr>
       </w:r>
@@ -334,32 +119,46 @@
         <w:pStyle w:val="Normal"/>
         <w:pBdr>
           <w:top w:val="single" w:sz="4" w:space="1" w:color="000000"/>
-          <w:left w:val="single" w:sz="4" w:space="1" w:color="000000"/>
+          <w:left w:val="single" w:sz="4" w:space="4" w:color="000000"/>
           <w:bottom w:val="single" w:sz="4" w:space="1" w:color="000000"/>
-          <w:right w:val="single" w:sz="4" w:space="6" w:color="000000"/>
+          <w:right w:val="single" w:sz="4" w:space="4" w:color="000000"/>
         </w:pBdr>
         <w:spacing w:lineRule="auto" w:line="240" w:before="0" w:after="0"/>
         <w:jc w:val="both"/>
-        <w:rPr/>
+        <w:rPr>
+          <w:rFonts w:ascii="Arial" w:hAnsi="Arial" w:cs="Arial"/>
+          <w:lang w:val="en-US"/>
+        </w:rPr>
       </w:pPr>
       <w:r>
         <w:rPr>
-          <w:rFonts w:eastAsia="Times New Roman" w:ascii="Times New Roman" w:hAnsi="Times New Roman"/>
+          <w:rFonts w:eastAsia="Times New Roman" w:cs="Arial" w:ascii="Arial" w:hAnsi="Arial"/>
           <w:b/>
           <w:i/>
-          <w:lang w:eastAsia="fr-FR"/>
+          <w:lang w:val="en-US" w:eastAsia="fr-FR"/>
         </w:rPr>
         <w:t>{{ questionnaire.description }}</w:t>
       </w:r>
     </w:p>
     <w:p>
       <w:pPr>
-        <w:pStyle w:val="Heading2"/>
-        <w:ind w:left="360" w:hanging="0"/>
-        <w:rPr/>
+        <w:pStyle w:val="Normal"/>
+        <w:spacing w:lineRule="auto" w:line="240" w:before="0" w:after="0"/>
+        <w:rPr>
+          <w:rFonts w:ascii="Arial" w:hAnsi="Arial" w:cs="Arial"/>
+          <w:b/>
+          <w:b/>
+          <w:spacing w:val="-2"/>
+          <w:lang w:val="en-US"/>
+        </w:rPr>
       </w:pPr>
       <w:r>
-        <w:rPr/>
+        <w:rPr>
+          <w:rFonts w:cs="Arial" w:ascii="Arial" w:hAnsi="Arial"/>
+          <w:b/>
+          <w:spacing w:val="-2"/>
+          <w:lang w:val="en-US"/>
+        </w:rPr>
       </w:r>
     </w:p>
     <w:p>
@@ -369,52 +168,72 @@
           <w:footerReference w:type="default" r:id="rId3"/>
           <w:type w:val="nextPage"/>
           <w:pgSz w:w="11906" w:h="16838"/>
-          <w:pgMar w:left="1417" w:right="1417" w:header="708" w:top="1417" w:footer="1417" w:bottom="2238" w:gutter="0"/>
+          <w:pgMar w:left="1417" w:right="1417" w:header="0" w:top="1702" w:footer="1417" w:bottom="2238" w:gutter="0"/>
           <w:pgNumType w:fmt="decimal"/>
           <w:formProt w:val="false"/>
           <w:textDirection w:val="lrTb"/>
           <w:docGrid w:type="default" w:linePitch="360" w:charSpace="4096"/>
         </w:sectPr>
-        <w:pStyle w:val="Obsahtabulky"/>
-        <w:rPr/>
+        <w:pStyle w:val="Heading2"/>
+        <w:ind w:left="360" w:hanging="0"/>
+        <w:rPr>
+          <w:rFonts w:ascii="Arial" w:hAnsi="Arial" w:cs="Arial"/>
+          <w:lang w:val="en-US"/>
+        </w:rPr>
       </w:pPr>
       <w:r>
-        <w:rPr/>
+        <w:rPr>
+          <w:rFonts w:cs="Arial" w:ascii="Arial" w:hAnsi="Arial"/>
+          <w:lang w:val="en-US"/>
+        </w:rPr>
       </w:r>
     </w:p>
     <w:p>
       <w:pPr>
         <w:pStyle w:val="Obsahtabulky"/>
-        <w:rPr/>
+        <w:spacing w:lineRule="auto" w:line="240" w:before="0" w:after="120"/>
+        <w:rPr>
+          <w:rFonts w:ascii="Arial" w:hAnsi="Arial" w:cs="Arial"/>
+          <w:lang w:val="en-US"/>
+        </w:rPr>
       </w:pPr>
       <w:r>
-        <w:rPr/>
+        <w:rPr>
+          <w:rFonts w:cs="Arial" w:ascii="Arial" w:hAnsi="Arial"/>
+          <w:lang w:val="en-US"/>
+        </w:rPr>
         <w:t>{%p for theme in questionnaire.themes.all() %}</w:t>
       </w:r>
     </w:p>
     <w:p>
       <w:pPr>
         <w:pStyle w:val="Obsahtabulky"/>
-        <w:rPr/>
+        <w:spacing w:lineRule="auto" w:line="240" w:before="0" w:after="120"/>
+        <w:rPr>
+          <w:rFonts w:ascii="Times New Roman" w:hAnsi="Times New Roman" w:cs="Times New Roman"/>
+          <w:sz w:val="28"/>
+          <w:szCs w:val="28"/>
+          <w:u w:val="single"/>
+          <w:lang w:val="en-US"/>
+        </w:rPr>
       </w:pPr>
       <w:r>
         <w:rPr>
-          <w:rFonts w:eastAsia="" w:cs="" w:ascii="Cambria" w:hAnsi="Cambria" w:asciiTheme="majorHAnsi" w:cstheme="majorBidi" w:eastAsiaTheme="majorEastAsia" w:hAnsiTheme="majorHAnsi"/>
-          <w:b w:val="false"/>
-          <w:bCs w:val="false"/>
-          <w:color w:val="365F91" w:themeColor="accent1" w:themeShade="bf"/>
-          <w:sz w:val="26"/>
-          <w:szCs w:val="26"/>
+          <w:rFonts w:eastAsia="" w:cs="Times New Roman" w:ascii="Times New Roman" w:hAnsi="Times New Roman" w:eastAsiaTheme="majorEastAsia"/>
+          <w:sz w:val="28"/>
+          <w:szCs w:val="28"/>
+          <w:lang w:val="en-US"/>
         </w:rPr>
         <w:t>{{ theme.numbering }}.</w:t>
         <w:tab/>
       </w:r>
       <w:r>
         <w:rPr>
-          <w:rFonts w:eastAsia="" w:cs="" w:ascii="Cambria" w:hAnsi="Cambria" w:asciiTheme="majorHAnsi" w:cstheme="majorBidi" w:eastAsiaTheme="majorEastAsia" w:hAnsiTheme="majorHAnsi"/>
-          <w:color w:val="365F91" w:themeColor="accent1" w:themeShade="bf"/>
-          <w:sz w:val="26"/>
-          <w:szCs w:val="26"/>
+          <w:rFonts w:eastAsia="" w:cs="Times New Roman" w:ascii="Times New Roman" w:hAnsi="Times New Roman" w:eastAsiaTheme="majorEastAsia"/>
+          <w:sz w:val="28"/>
+          <w:szCs w:val="28"/>
+          <w:u w:val="single"/>
+          <w:lang w:val="en-US"/>
         </w:rPr>
         <w:t>{{ theme.title }}</w:t>
       </w:r>
@@ -422,121 +241,139 @@
     <w:p>
       <w:pPr>
         <w:pStyle w:val="Obsahtabulky"/>
-        <w:rPr/>
+        <w:spacing w:lineRule="auto" w:line="240" w:before="0" w:after="120"/>
+        <w:rPr>
+          <w:rFonts w:ascii="Arial" w:hAnsi="Arial" w:cs="Arial"/>
+          <w:lang w:val="en-US"/>
+        </w:rPr>
       </w:pPr>
       <w:r>
-        <w:rPr/>
+        <w:rPr>
+          <w:rFonts w:cs="Arial" w:ascii="Arial" w:hAnsi="Arial"/>
+          <w:lang w:val="en-US"/>
+        </w:rPr>
         <w:t>{%p for question in theme.questions.all() %}</w:t>
       </w:r>
     </w:p>
     <w:p>
       <w:pPr>
         <w:pStyle w:val="Obsahtabulky"/>
-        <w:rPr/>
+        <w:spacing w:lineRule="auto" w:line="240" w:before="0" w:after="120"/>
+        <w:rPr>
+          <w:rFonts w:ascii="Arial" w:hAnsi="Arial" w:cs="Arial"/>
+          <w:lang w:val="en-US"/>
+        </w:rPr>
       </w:pPr>
       <w:r>
-        <w:rPr/>
+        <w:rPr>
+          <w:rFonts w:cs="Arial" w:ascii="Arial" w:hAnsi="Arial"/>
+          <w:lang w:val="en-US"/>
+        </w:rPr>
         <w:t>{% with question_files=question.question_files.all() %}</w:t>
       </w:r>
     </w:p>
     <w:p>
       <w:pPr>
         <w:pStyle w:val="Obsahtabulky"/>
-        <w:rPr/>
+        <w:spacing w:lineRule="auto" w:line="240" w:before="0" w:after="120"/>
+        <w:rPr>
+          <w:rFonts w:ascii="Arial" w:hAnsi="Arial" w:cs="Arial"/>
+        </w:rPr>
       </w:pPr>
       <w:r>
         <w:rPr>
-          <w:rFonts w:eastAsia="" w:cs="" w:ascii="Cambria" w:hAnsi="Cambria" w:asciiTheme="majorHAnsi" w:cstheme="majorBidi" w:eastAsiaTheme="majorEastAsia" w:hAnsiTheme="majorHAnsi"/>
-          <w:color w:val="365F91" w:themeColor="accent1" w:themeShade="bf"/>
-          <w:sz w:val="26"/>
-          <w:szCs w:val="26"/>
-        </w:rPr>
-        <w:tab/>
-      </w:r>
-      <w:r>
-        <w:rPr>
-          <w:color w:val="auto"/>
-        </w:rPr>
-        <w:t>{{ theme.numbering }}.{{ question.numbering }}. {{ question.description }} {% if question_files %} {% if question_files.count() == 1 %}</w:t>
+          <w:rFonts w:cs="Arial" w:ascii="Arial" w:hAnsi="Arial"/>
+          <w:lang w:val="en-US"/>
+        </w:rPr>
+        <w:t xml:space="preserve">{{ theme.numbering }}.{{ question.numbering }}. </w:t>
+      </w:r>
+      <w:r>
+        <w:rPr>
+          <w:rFonts w:cs="Arial" w:ascii="Arial" w:hAnsi="Arial"/>
+        </w:rPr>
+        <w:t>{{ question.description }} {% if question_files %} {% if question_files.count() == 1 %}</w:t>
       </w:r>
     </w:p>
     <w:p>
       <w:pPr>
         <w:pStyle w:val="Obsahtabulky"/>
-        <w:rPr/>
+        <w:spacing w:lineRule="auto" w:line="240" w:before="0" w:after="120"/>
+        <w:rPr>
+          <w:rFonts w:ascii="Arial" w:hAnsi="Arial" w:cs="Arial"/>
+        </w:rPr>
       </w:pPr>
       <w:r>
         <w:rPr>
+          <w:rFonts w:cs="Arial" w:ascii="Arial" w:hAnsi="Arial"/>
           <w:i/>
           <w:iCs/>
-          <w:u w:val="none"/>
-        </w:rPr>
-        <w:tab/>
-      </w:r>
-      <w:r>
-        <w:rPr>
-          <w:i/>
-          <w:iCs/>
-          <w:sz w:val="20"/>
-          <w:szCs w:val="20"/>
           <w:u w:val="single"/>
         </w:rPr>
-        <w:t>Fichier annexe à la question:</w:t>
-      </w:r>
-      <w:r>
-        <w:rPr/>
+        <w:t xml:space="preserve">Fichier annexe à la question: </w:t>
+      </w:r>
+      <w:r>
+        <w:rPr>
+          <w:rFonts w:cs="Arial" w:ascii="Arial" w:hAnsi="Arial"/>
+        </w:rPr>
         <w:t>{% else %}</w:t>
       </w:r>
     </w:p>
     <w:p>
       <w:pPr>
         <w:pStyle w:val="Obsahtabulky"/>
-        <w:rPr/>
+        <w:spacing w:lineRule="auto" w:line="240" w:before="0" w:after="120"/>
+        <w:rPr>
+          <w:rFonts w:ascii="Arial" w:hAnsi="Arial" w:cs="Arial"/>
+        </w:rPr>
       </w:pPr>
       <w:r>
         <w:rPr>
+          <w:rFonts w:cs="Arial" w:ascii="Arial" w:hAnsi="Arial"/>
           <w:i/>
           <w:iCs/>
-          <w:u w:val="none"/>
-        </w:rPr>
-        <w:tab/>
-      </w:r>
-      <w:r>
-        <w:rPr>
-          <w:i/>
-          <w:iCs/>
-          <w:sz w:val="20"/>
-          <w:szCs w:val="20"/>
           <w:u w:val="single"/>
         </w:rPr>
         <w:t xml:space="preserve">Fichiers annexes à la question: </w:t>
       </w:r>
       <w:r>
-        <w:rPr/>
+        <w:rPr>
+          <w:rFonts w:cs="Arial" w:ascii="Arial" w:hAnsi="Arial"/>
+        </w:rPr>
         <w:t>{% endif %}</w:t>
       </w:r>
     </w:p>
     <w:p>
       <w:pPr>
         <w:pStyle w:val="Obsahtabulky"/>
-        <w:rPr/>
+        <w:spacing w:lineRule="auto" w:line="240" w:before="0" w:after="120"/>
+        <w:rPr>
+          <w:rFonts w:ascii="Arial" w:hAnsi="Arial" w:cs="Arial"/>
+          <w:lang w:val="en-US"/>
+        </w:rPr>
       </w:pPr>
       <w:r>
-        <w:rPr/>
+        <w:rPr>
+          <w:rFonts w:cs="Arial" w:ascii="Arial" w:hAnsi="Arial"/>
+          <w:lang w:val="en-US"/>
+        </w:rPr>
         <w:t>{%p for file in question_files %}</w:t>
       </w:r>
     </w:p>
     <w:p>
       <w:pPr>
         <w:pStyle w:val="Obsahtabulky"/>
-        <w:rPr/>
+        <w:spacing w:lineRule="auto" w:line="240" w:before="0" w:after="120"/>
+        <w:rPr>
+          <w:rFonts w:ascii="Arial" w:hAnsi="Arial" w:cs="Arial"/>
+          <w:lang w:val="en-US"/>
+        </w:rPr>
       </w:pPr>
       <w:r>
         <w:rPr>
+          <w:rFonts w:cs="Arial" w:ascii="Arial" w:hAnsi="Arial"/>
           <w:i/>
           <w:iCs/>
-          <w:sz w:val="20"/>
-          <w:szCs w:val="20"/>
+          <w:lang w:val="en-US"/>
         </w:rPr>
         <w:tab/>
         <w:tab/>
@@ -546,42 +383,71 @@
     <w:p>
       <w:pPr>
         <w:pStyle w:val="Obsahtabulky"/>
-        <w:rPr/>
+        <w:spacing w:lineRule="auto" w:line="240" w:before="0" w:after="120"/>
+        <w:rPr>
+          <w:rFonts w:ascii="Arial" w:hAnsi="Arial" w:cs="Arial"/>
+          <w:lang w:val="en-US"/>
+        </w:rPr>
       </w:pPr>
       <w:r>
-        <w:rPr/>
+        <w:rPr>
+          <w:rFonts w:cs="Arial" w:ascii="Arial" w:hAnsi="Arial"/>
+          <w:lang w:val="en-US"/>
+        </w:rPr>
         <w:t>{%p endfor %}</w:t>
       </w:r>
     </w:p>
     <w:p>
       <w:pPr>
         <w:pStyle w:val="Obsahtabulky"/>
-        <w:rPr/>
+        <w:spacing w:lineRule="auto" w:line="240" w:before="0" w:after="120"/>
+        <w:rPr>
+          <w:rFonts w:ascii="Arial" w:hAnsi="Arial" w:cs="Arial"/>
+          <w:lang w:val="en-US"/>
+        </w:rPr>
       </w:pPr>
       <w:r>
-        <w:rPr/>
+        <w:rPr>
+          <w:rFonts w:cs="Arial" w:ascii="Arial" w:hAnsi="Arial"/>
+          <w:sz w:val="22"/>
+          <w:lang w:val="en-US"/>
+        </w:rPr>
         <w:t>{% endif %}</w:t>
       </w:r>
     </w:p>
     <w:p>
       <w:pPr>
         <w:pStyle w:val="Obsahtabulky"/>
-        <w:rPr/>
+        <w:spacing w:lineRule="auto" w:line="240" w:before="0" w:after="120"/>
+        <w:rPr>
+          <w:rFonts w:ascii="Arial" w:hAnsi="Arial" w:cs="Arial"/>
+          <w:lang w:val="en-US"/>
+        </w:rPr>
       </w:pPr>
       <w:r>
-        <w:rPr/>
+        <w:rPr>
+          <w:rFonts w:cs="Arial" w:ascii="Arial" w:hAnsi="Arial"/>
+          <w:sz w:val="22"/>
+          <w:lang w:val="en-US"/>
+        </w:rPr>
         <w:t>{% endwith %}</w:t>
       </w:r>
     </w:p>
     <w:p>
       <w:pPr>
         <w:pStyle w:val="Obsahtabulky"/>
-        <w:rPr/>
+        <w:spacing w:lineRule="auto" w:line="240" w:before="0" w:after="0"/>
+        <w:rPr>
+          <w:rFonts w:ascii="Arial" w:hAnsi="Arial" w:cs="Arial"/>
+          <w:lang w:val="en-US"/>
+        </w:rPr>
       </w:pPr>
-      <w:r>
-        <w:rPr>
-          <w:b w:val="false"/>
-          <w:bCs w:val="false"/>
+      <w:bookmarkStart w:id="0" w:name="_GoBack"/>
+      <w:r>
+        <w:rPr>
+          <w:rFonts w:cs="Arial" w:ascii="Arial" w:hAnsi="Arial"/>
+          <w:sz w:val="22"/>
+          <w:lang w:val="en-US"/>
         </w:rPr>
         <w:t>{%p endfor %}</w:t>
       </w:r>
@@ -589,15 +455,25 @@
     <w:p>
       <w:pPr>
         <w:pStyle w:val="Obsahtabulky"/>
-        <w:spacing w:before="0" w:after="200"/>
-        <w:rPr/>
+        <w:spacing w:lineRule="auto" w:line="240" w:before="0" w:after="0"/>
+        <w:rPr>
+          <w:rFonts w:ascii="Arial" w:hAnsi="Arial" w:cs="Arial"/>
+          <w:sz w:val="22"/>
+          <w:lang w:val="en-US"/>
+        </w:rPr>
       </w:pPr>
-      <w:bookmarkStart w:id="0" w:name="__DdeLink__164_1502237185"/>
-      <w:r>
-        <w:rPr/>
+      <w:bookmarkStart w:id="1" w:name="_GoBack"/>
+      <w:bookmarkStart w:id="2" w:name="__DdeLink__164_1502237185"/>
+      <w:r>
+        <w:rPr>
+          <w:rFonts w:cs="Arial" w:ascii="Arial" w:hAnsi="Arial"/>
+          <w:sz w:val="22"/>
+          <w:lang w:val="en-US"/>
+        </w:rPr>
         <w:t>{%p endfor %}</w:t>
       </w:r>
-      <w:bookmarkEnd w:id="0"/>
+      <w:bookmarkEnd w:id="1"/>
+      <w:bookmarkEnd w:id="2"/>
     </w:p>
     <w:sectPr>
       <w:headerReference w:type="default" r:id="rId4"/>
@@ -622,7 +498,7 @@
         <w:docPartGallery w:val="Page Numbers (Bottom of Page)"/>
         <w:docPartUnique w:val="true"/>
       </w:docPartObj>
-      <w:id w:val="1178107212"/>
+      <w:id w:val="921179173"/>
     </w:sdtPr>
     <w:sdtContent>
       <w:p>
@@ -632,62 +508,112 @@
           <w:rPr/>
         </w:pPr>
         <w:r>
-          <w:rPr/>
+          <w:rPr>
+            <w:rFonts w:cs="Arial" w:ascii="Arial" w:hAnsi="Arial"/>
+            <w:i/>
+            <w:iCs/>
+            <w:sz w:val="18"/>
+            <w:szCs w:val="18"/>
+          </w:rPr>
+          <w:t>Ce document a été généré depuis la plateforme e-contrôle.</w:t>
+          <w:tab/>
+          <w:t xml:space="preserve"> </w:t>
+        </w:r>
+        <w:r>
+          <w:rPr>
+            <w:b/>
+            <w:bCs/>
+          </w:rPr>
           <w:fldChar w:fldCharType="begin"/>
         </w:r>
         <w:r>
-          <w:rPr/>
-          <w:instrText> PAGE </w:instrText>
+          <w:rPr>
+            <w:b/>
+            <w:bCs/>
+          </w:rPr>
+          <w:instrText> PAGE \* ARABIC </w:instrText>
         </w:r>
         <w:r>
-          <w:rPr/>
+          <w:rPr>
+            <w:b/>
+            <w:bCs/>
+          </w:rPr>
           <w:fldChar w:fldCharType="separate"/>
         </w:r>
         <w:r>
-          <w:rPr/>
+          <w:rPr>
+            <w:b/>
+            <w:bCs/>
+          </w:rPr>
           <w:t>1</w:t>
         </w:r>
         <w:r>
-          <w:rPr/>
+          <w:rPr>
+            <w:b/>
+            <w:bCs/>
+          </w:rPr>
           <w:fldChar w:fldCharType="end"/>
         </w:r>
         <w:r>
           <w:rPr/>
-          <w:t xml:space="preserve"> </w:t>
+          <w:t xml:space="preserve"> / </w:t>
         </w:r>
         <w:r>
-          <w:rPr/>
-          <w:t xml:space="preserve">/ </w:t>
+          <w:rPr>
+            <w:b/>
+            <w:bCs/>
+          </w:rPr>
+          <w:fldChar w:fldCharType="begin"/>
         </w:r>
         <w:r>
-          <w:rPr/>
-          <w:t>n</w:t>
+          <w:rPr>
+            <w:b/>
+            <w:bCs/>
+          </w:rPr>
+          <w:instrText> NUMPAGES \* ARABIC </w:instrText>
+        </w:r>
+        <w:r>
+          <w:rPr>
+            <w:b/>
+            <w:bCs/>
+          </w:rPr>
+          <w:fldChar w:fldCharType="separate"/>
+        </w:r>
+        <w:r>
+          <w:rPr>
+            <w:b/>
+            <w:bCs/>
+          </w:rPr>
+          <w:t>2</w:t>
+        </w:r>
+        <w:r>
+          <w:rPr>
+            <w:b/>
+            <w:bCs/>
+          </w:rPr>
+          <w:fldChar w:fldCharType="end"/>
+        </w:r>
+      </w:p>
+      <w:p>
+        <w:pPr>
+          <w:pStyle w:val="Footer"/>
+          <w:jc w:val="both"/>
+          <w:rPr>
+            <w:rFonts w:ascii="Arial" w:hAnsi="Arial" w:cs="Arial"/>
+            <w:sz w:val="18"/>
+            <w:szCs w:val="18"/>
+          </w:rPr>
+        </w:pPr>
+        <w:r>
+          <w:rPr>
+            <w:rFonts w:cs="Arial" w:ascii="Arial" w:hAnsi="Arial"/>
+            <w:sz w:val="18"/>
+            <w:szCs w:val="18"/>
+          </w:rPr>
         </w:r>
       </w:p>
     </w:sdtContent>
   </w:sdt>
-  <w:p>
-    <w:pPr>
-      <w:pStyle w:val="Footer"/>
-      <w:jc w:val="left"/>
-      <w:rPr>
-        <w:i/>
-        <w:i/>
-        <w:iCs/>
-        <w:sz w:val="16"/>
-        <w:szCs w:val="16"/>
-      </w:rPr>
-    </w:pPr>
-    <w:r>
-      <w:rPr>
-        <w:i/>
-        <w:iCs/>
-        <w:sz w:val="16"/>
-        <w:szCs w:val="16"/>
-      </w:rPr>
-      <w:t>Ce document a été généré depuis la plateforme e-contrôle.</w:t>
-    </w:r>
-  </w:p>
 </w:ftr>
 </file>
 
@@ -698,48 +624,106 @@
       <w:docPartObj>
         <w:docPartGallery w:val="Page Numbers (Bottom of Page)"/>
         <w:docPartUnique w:val="true"/>
+        <w:docPartGallery w:val="Page Numbers (Bottom of Page)"/>
+        <w:docPartUnique w:val="true"/>
       </w:docPartObj>
-      <w:id w:val="135397677"/>
+      <w:id w:val="2072524878"/>
     </w:sdtPr>
     <w:sdtContent>
       <w:p>
         <w:pPr>
           <w:pStyle w:val="Footer"/>
-          <w:jc w:val="right"/>
+          <w:jc w:val="both"/>
           <w:rPr/>
         </w:pPr>
         <w:r>
-          <w:rPr/>
+          <w:rPr>
+            <w:rFonts w:cs="Arial" w:ascii="Arial" w:hAnsi="Arial"/>
+            <w:i/>
+            <w:iCs/>
+            <w:sz w:val="18"/>
+            <w:szCs w:val="18"/>
+          </w:rPr>
+          <w:t>Ce document a été généré depuis la plateforme e-contrôle.</w:t>
+          <w:tab/>
+        </w:r>
+        <w:r>
+          <w:rPr>
+            <w:b/>
+            <w:bCs/>
+          </w:rPr>
           <w:fldChar w:fldCharType="begin"/>
         </w:r>
         <w:r>
-          <w:rPr/>
-          <w:instrText> PAGE </w:instrText>
+          <w:rPr>
+            <w:b/>
+            <w:bCs/>
+          </w:rPr>
+          <w:instrText> PAGE \* ARABIC </w:instrText>
+        </w:r>
+        <w:r>
+          <w:rPr>
+            <w:b/>
+            <w:bCs/>
+          </w:rPr>
+          <w:fldChar w:fldCharType="separate"/>
+        </w:r>
+        <w:r>
+          <w:rPr>
+            <w:b/>
+            <w:bCs/>
+          </w:rPr>
+          <w:t>2</w:t>
+        </w:r>
+        <w:r>
+          <w:rPr>
+            <w:b/>
+            <w:bCs/>
+          </w:rPr>
+          <w:fldChar w:fldCharType="end"/>
         </w:r>
         <w:r>
           <w:rPr/>
+          <w:t xml:space="preserve"> / </w:t>
+        </w:r>
+        <w:r>
+          <w:rPr>
+            <w:b/>
+            <w:bCs/>
+          </w:rPr>
+          <w:fldChar w:fldCharType="begin"/>
+        </w:r>
+        <w:r>
+          <w:rPr>
+            <w:b/>
+            <w:bCs/>
+          </w:rPr>
+          <w:instrText> NUMPAGES \* ARABIC </w:instrText>
+        </w:r>
+        <w:r>
+          <w:rPr>
+            <w:b/>
+            <w:bCs/>
+          </w:rPr>
           <w:fldChar w:fldCharType="separate"/>
         </w:r>
         <w:r>
-          <w:rPr/>
+          <w:rPr>
+            <w:b/>
+            <w:bCs/>
+          </w:rPr>
           <w:t>2</w:t>
         </w:r>
         <w:r>
-          <w:rPr/>
+          <w:rPr>
+            <w:b/>
+            <w:bCs/>
+          </w:rPr>
           <w:fldChar w:fldCharType="end"/>
         </w:r>
       </w:p>
     </w:sdtContent>
   </w:sdt>
-  <w:p>
-    <w:pPr>
-      <w:pStyle w:val="Footer"/>
-      <w:rPr/>
-    </w:pPr>
-    <w:r>
-      <w:rPr/>
-    </w:r>
-  </w:p>
 </w:ftr>
 </file>
 
@@ -748,55 +732,77 @@
   <w:p>
     <w:pPr>
       <w:pStyle w:val="Header"/>
+      <w:jc w:val="center"/>
       <w:rPr/>
     </w:pPr>
     <w:r>
       <w:rPr/>
-      <w:drawing>
-        <wp:anchor behindDoc="1" distT="0" distB="0" distL="114300" distR="118110" simplePos="0" locked="0" layoutInCell="1" allowOverlap="1" relativeHeight="2">
-          <wp:simplePos x="0" y="0"/>
-          <wp:positionH relativeFrom="column">
-            <wp:posOffset>-809625</wp:posOffset>
-          </wp:positionH>
-          <wp:positionV relativeFrom="paragraph">
-            <wp:posOffset>-448310</wp:posOffset>
-          </wp:positionV>
-          <wp:extent cx="7559040" cy="1258570"/>
-          <wp:effectExtent l="0" t="0" r="0" b="0"/>
-          <wp:wrapTopAndBottom/>
-          <wp:docPr id="1" name="Image1" descr="$BANDEAU$"/>
-          <wp:cNvGraphicFramePr>
-            <a:graphicFrameLocks xmlns:a="http://schemas.openxmlformats.org/drawingml/2006/main" noChangeAspect="1"/>
-          </wp:cNvGraphicFramePr>
-          <a:graphic xmlns:a="http://schemas.openxmlformats.org/drawingml/2006/main">
-            <a:graphicData uri="http://schemas.openxmlformats.org/drawingml/2006/picture">
-              <pic:pic xmlns:pic="http://schemas.openxmlformats.org/drawingml/2006/picture">
-                <pic:nvPicPr>
-                  <pic:cNvPr id="1" name="Image1" descr="$BANDEAU$"/>
-                  <pic:cNvPicPr>
-                    <a:picLocks noChangeAspect="1" noChangeArrowheads="1"/>
-                  </pic:cNvPicPr>
-                </pic:nvPicPr>
-                <pic:blipFill>
-                  <a:blip r:embed="rId1"/>
-                  <a:stretch>
-                    <a:fillRect/>
-                  </a:stretch>
-                </pic:blipFill>
-                <pic:spPr bwMode="auto">
-                  <a:xfrm>
-                    <a:off x="0" y="0"/>
-                    <a:ext cx="7559040" cy="1258570"/>
-                  </a:xfrm>
-                  <a:prstGeom prst="rect">
-                    <a:avLst/>
-                  </a:prstGeom>
-                </pic:spPr>
-              </pic:pic>
-            </a:graphicData>
-          </a:graphic>
-        </wp:anchor>
-      </w:drawing>
+      <mc:AlternateContent>
+        <mc:Choice Requires="wps">
+          <w:drawing>
+            <wp:inline distT="0" distB="0" distL="0" distR="0">
+              <wp:extent cx="3938905" cy="999490"/>
+              <wp:effectExtent l="0" t="0" r="0" b="0"/>
+              <wp:docPr id="1" name=""/>
+              <a:graphic xmlns:a="http://schemas.openxmlformats.org/drawingml/2006/main">
+                <a:graphicData uri="http://schemas.openxmlformats.org/drawingml/2006/picture">
+                  <pic:pic xmlns:pic="http://schemas.openxmlformats.org/drawingml/2006/picture">
+                    <pic:nvPicPr>
+                      <pic:cNvPr id="0" name="" descr=""/>
+                      <pic:cNvPicPr/>
+                    </pic:nvPicPr>
+                    <pic:blipFill>
+                      <a:blip r:embed="rId1"/>
+                      <a:srcRect l="16034" t="36725" r="15703" b="33617"/>
+                      <a:stretch/>
+                    </pic:blipFill>
+                    <pic:spPr>
+                      <a:xfrm>
+                        <a:off x="0" y="0"/>
+                        <a:ext cx="3938400" cy="999000"/>
+                      </a:xfrm>
+                      <a:prstGeom prst="rect">
+                        <a:avLst/>
+                      </a:prstGeom>
+                      <a:ln>
+                        <a:noFill/>
+                      </a:ln>
+                    </pic:spPr>
+                  </pic:pic>
+                </a:graphicData>
+              </a:graphic>
+            </wp:inline>
+          </w:drawing>
+        </mc:Choice>
+        <mc:Fallback>
+          <w:pict>
+            <v:shapetype id="shapetype_75" coordsize="21600,21600" o:spt="75" o:preferrelative="t" path="m@4@5l@4@11@9@11@9@5xe" filled="f" stroked="f">
+              <v:stroke joinstyle="miter"/>
+              <v:formulas>
+                <v:f eqn="if lineDrawn pixelLineWidth 0"/>
+                <v:f eqn="sum @0 1 0"/>
+                <v:f eqn="sum 0 0 @1"/>
+                <v:f eqn="prod @2 1 2"/>
+                <v:f eqn="prod @3 21600 pixelWidth"/>
+                <v:f eqn="prod @3 21600 pixelHeight"/>
+                <v:f eqn="sum @0 0 1"/>
+                <v:f eqn="prod @6 1 2"/>
+                <v:f eqn="prod @7 21600 pixelWidth"/>
+                <v:f eqn="sum @8 21600 0"/>
+                <v:f eqn="prod @7 21600 pixelHeight"/>
+                <v:f eqn="sum @10 21600 0"/>
+              </v:formulas>
+              <v:path o:extrusionok="f" gradientshapeok="t" o:connecttype="rect"/>
+              <o:lock v:ext="edit" aspectratio="t"/>
+            </v:shapetype>
+            <v:shape id="shape_0" stroked="f" style="position:absolute;margin-left:0pt;margin-top:-78.7pt;width:310.05pt;height:78.6pt;mso-position-vertical:top" type="shapetype_75">
+              <v:imagedata r:id="rId1" o:detectmouseclick="t"/>
+              <w10:wrap type="none"/>
+              <v:stroke color="#3465a4" joinstyle="round" endcap="flat"/>
+            </v:shape>
+          </w:pict>
+        </mc:Fallback>
+      </mc:AlternateContent>
     </w:r>
   </w:p>
 </w:hdr>
@@ -1319,7 +1325,6 @@
   <w:style w:type="character" w:styleId="EntteCar" w:customStyle="1">
     <w:name w:val="En-tête Car"/>
     <w:basedOn w:val="DefaultParagraphFont"/>
-    <w:link w:val="En-tte"/>
     <w:uiPriority w:val="99"/>
     <w:qFormat/>
     <w:rsid w:val="0058209f"/>
@@ -1389,7 +1394,7 @@
       <w:szCs w:val="16"/>
     </w:rPr>
   </w:style>
-  <w:style w:type="character" w:styleId="InternetLink">
+  <w:style w:type="character" w:styleId="InternetLink" w:customStyle="1">
     <w:name w:val="Internet Link"/>
     <w:basedOn w:val="DefaultParagraphFont"/>
     <w:unhideWhenUsed/>
@@ -1470,196 +1475,196 @@
       <w:color w:val="365F91" w:themeColor="accent1" w:themeShade="bf"/>
     </w:rPr>
   </w:style>
-  <w:style w:type="character" w:styleId="ListLabel1">
+  <w:style w:type="character" w:styleId="ListLabel1" w:customStyle="1">
     <w:name w:val="ListLabel 1"/>
     <w:qFormat/>
     <w:rPr>
       <w:rFonts w:cs="Courier New"/>
     </w:rPr>
   </w:style>
-  <w:style w:type="character" w:styleId="ListLabel2">
+  <w:style w:type="character" w:styleId="ListLabel2" w:customStyle="1">
     <w:name w:val="ListLabel 2"/>
     <w:qFormat/>
     <w:rPr>
       <w:rFonts w:cs="Courier New"/>
     </w:rPr>
   </w:style>
-  <w:style w:type="character" w:styleId="ListLabel3">
+  <w:style w:type="character" w:styleId="ListLabel3" w:customStyle="1">
     <w:name w:val="ListLabel 3"/>
     <w:qFormat/>
     <w:rPr>
       <w:rFonts w:cs="Courier New"/>
     </w:rPr>
   </w:style>
-  <w:style w:type="character" w:styleId="ListLabel4">
+  <w:style w:type="character" w:styleId="ListLabel4" w:customStyle="1">
     <w:name w:val="ListLabel 4"/>
     <w:qFormat/>
     <w:rPr>
       <w:sz w:val="16"/>
     </w:rPr>
   </w:style>
-  <w:style w:type="character" w:styleId="ListLabel5">
+  <w:style w:type="character" w:styleId="ListLabel5" w:customStyle="1">
     <w:name w:val="ListLabel 5"/>
     <w:qFormat/>
     <w:rPr>
       <w:rFonts w:cs="Courier New"/>
     </w:rPr>
   </w:style>
-  <w:style w:type="character" w:styleId="ListLabel6">
+  <w:style w:type="character" w:styleId="ListLabel6" w:customStyle="1">
     <w:name w:val="ListLabel 6"/>
     <w:qFormat/>
     <w:rPr>
       <w:rFonts w:cs="Courier New"/>
     </w:rPr>
   </w:style>
-  <w:style w:type="character" w:styleId="ListLabel7">
+  <w:style w:type="character" w:styleId="ListLabel7" w:customStyle="1">
     <w:name w:val="ListLabel 7"/>
     <w:qFormat/>
     <w:rPr>
       <w:rFonts w:cs="Courier New"/>
     </w:rPr>
   </w:style>
-  <w:style w:type="character" w:styleId="ListLabel8">
+  <w:style w:type="character" w:styleId="ListLabel8" w:customStyle="1">
     <w:name w:val="ListLabel 8"/>
     <w:qFormat/>
     <w:rPr>
       <w:sz w:val="16"/>
     </w:rPr>
   </w:style>
-  <w:style w:type="character" w:styleId="ListLabel9">
+  <w:style w:type="character" w:styleId="ListLabel9" w:customStyle="1">
     <w:name w:val="ListLabel 9"/>
     <w:qFormat/>
     <w:rPr>
       <w:rFonts w:cs="Courier New"/>
     </w:rPr>
   </w:style>
-  <w:style w:type="character" w:styleId="ListLabel10">
+  <w:style w:type="character" w:styleId="ListLabel10" w:customStyle="1">
     <w:name w:val="ListLabel 10"/>
     <w:qFormat/>
     <w:rPr>
       <w:rFonts w:cs="Courier New"/>
     </w:rPr>
   </w:style>
-  <w:style w:type="character" w:styleId="ListLabel11">
+  <w:style w:type="character" w:styleId="ListLabel11" w:customStyle="1">
     <w:name w:val="ListLabel 11"/>
     <w:qFormat/>
     <w:rPr>
       <w:rFonts w:cs="Courier New"/>
     </w:rPr>
   </w:style>
-  <w:style w:type="character" w:styleId="ListLabel12">
+  <w:style w:type="character" w:styleId="ListLabel12" w:customStyle="1">
     <w:name w:val="ListLabel 12"/>
     <w:qFormat/>
     <w:rPr>
       <w:sz w:val="16"/>
     </w:rPr>
   </w:style>
-  <w:style w:type="character" w:styleId="ListLabel13">
+  <w:style w:type="character" w:styleId="ListLabel13" w:customStyle="1">
     <w:name w:val="ListLabel 13"/>
     <w:qFormat/>
     <w:rPr>
       <w:rFonts w:cs="Courier New"/>
     </w:rPr>
   </w:style>
-  <w:style w:type="character" w:styleId="ListLabel14">
+  <w:style w:type="character" w:styleId="ListLabel14" w:customStyle="1">
     <w:name w:val="ListLabel 14"/>
     <w:qFormat/>
     <w:rPr>
       <w:rFonts w:cs="Courier New"/>
     </w:rPr>
   </w:style>
-  <w:style w:type="character" w:styleId="ListLabel15">
+  <w:style w:type="character" w:styleId="ListLabel15" w:customStyle="1">
     <w:name w:val="ListLabel 15"/>
     <w:qFormat/>
     <w:rPr>
       <w:rFonts w:cs="Courier New"/>
     </w:rPr>
   </w:style>
-  <w:style w:type="character" w:styleId="ListLabel16">
+  <w:style w:type="character" w:styleId="ListLabel16" w:customStyle="1">
     <w:name w:val="ListLabel 16"/>
     <w:qFormat/>
     <w:rPr>
       <w:sz w:val="16"/>
     </w:rPr>
   </w:style>
-  <w:style w:type="character" w:styleId="ListLabel17">
+  <w:style w:type="character" w:styleId="ListLabel17" w:customStyle="1">
     <w:name w:val="ListLabel 17"/>
     <w:qFormat/>
     <w:rPr>
       <w:rFonts w:cs="Courier New"/>
     </w:rPr>
   </w:style>
-  <w:style w:type="character" w:styleId="ListLabel18">
+  <w:style w:type="character" w:styleId="ListLabel18" w:customStyle="1">
     <w:name w:val="ListLabel 18"/>
     <w:qFormat/>
     <w:rPr>
       <w:rFonts w:cs="Courier New"/>
     </w:rPr>
   </w:style>
-  <w:style w:type="character" w:styleId="ListLabel19">
+  <w:style w:type="character" w:styleId="ListLabel19" w:customStyle="1">
     <w:name w:val="ListLabel 19"/>
     <w:qFormat/>
     <w:rPr>
       <w:rFonts w:cs="Courier New"/>
     </w:rPr>
   </w:style>
-  <w:style w:type="character" w:styleId="ListLabel20">
+  <w:style w:type="character" w:styleId="ListLabel20" w:customStyle="1">
     <w:name w:val="ListLabel 20"/>
     <w:qFormat/>
     <w:rPr>
       <w:sz w:val="16"/>
     </w:rPr>
   </w:style>
-  <w:style w:type="character" w:styleId="ListLabel21">
+  <w:style w:type="character" w:styleId="ListLabel21" w:customStyle="1">
     <w:name w:val="ListLabel 21"/>
     <w:qFormat/>
     <w:rPr>
       <w:rFonts w:cs="Courier New"/>
     </w:rPr>
   </w:style>
-  <w:style w:type="character" w:styleId="ListLabel22">
+  <w:style w:type="character" w:styleId="ListLabel22" w:customStyle="1">
     <w:name w:val="ListLabel 22"/>
     <w:qFormat/>
     <w:rPr>
       <w:rFonts w:cs="Courier New"/>
     </w:rPr>
   </w:style>
-  <w:style w:type="character" w:styleId="ListLabel23">
+  <w:style w:type="character" w:styleId="ListLabel23" w:customStyle="1">
     <w:name w:val="ListLabel 23"/>
     <w:qFormat/>
     <w:rPr>
       <w:rFonts w:cs="Courier New"/>
     </w:rPr>
   </w:style>
-  <w:style w:type="character" w:styleId="ListLabel24">
+  <w:style w:type="character" w:styleId="ListLabel24" w:customStyle="1">
     <w:name w:val="ListLabel 24"/>
     <w:qFormat/>
     <w:rPr>
       <w:sz w:val="16"/>
     </w:rPr>
   </w:style>
-  <w:style w:type="character" w:styleId="ListLabel25">
+  <w:style w:type="character" w:styleId="ListLabel25" w:customStyle="1">
     <w:name w:val="ListLabel 25"/>
     <w:qFormat/>
     <w:rPr>
       <w:rFonts w:cs="Courier New"/>
     </w:rPr>
   </w:style>
-  <w:style w:type="character" w:styleId="ListLabel26">
+  <w:style w:type="character" w:styleId="ListLabel26" w:customStyle="1">
     <w:name w:val="ListLabel 26"/>
     <w:qFormat/>
     <w:rPr>
       <w:rFonts w:cs="Courier New"/>
     </w:rPr>
   </w:style>
-  <w:style w:type="character" w:styleId="ListLabel27">
+  <w:style w:type="character" w:styleId="ListLabel27" w:customStyle="1">
     <w:name w:val="ListLabel 27"/>
     <w:qFormat/>
     <w:rPr>
       <w:rFonts w:cs="Courier New"/>
     </w:rPr>
   </w:style>
-  <w:style w:type="character" w:styleId="ListLabel28">
+  <w:style w:type="character" w:styleId="ListLabel28" w:customStyle="1">
     <w:name w:val="ListLabel 28"/>
     <w:qFormat/>
     <w:rPr>
@@ -1668,147 +1673,147 @@
       <w:szCs w:val="24"/>
     </w:rPr>
   </w:style>
-  <w:style w:type="character" w:styleId="ListLabel29">
+  <w:style w:type="character" w:styleId="ListLabel29" w:customStyle="1">
     <w:name w:val="ListLabel 29"/>
     <w:qFormat/>
     <w:rPr>
       <w:rFonts w:cs="Courier New"/>
     </w:rPr>
   </w:style>
-  <w:style w:type="character" w:styleId="ListLabel30">
+  <w:style w:type="character" w:styleId="ListLabel30" w:customStyle="1">
     <w:name w:val="ListLabel 30"/>
     <w:qFormat/>
     <w:rPr>
       <w:rFonts w:cs="Courier New"/>
     </w:rPr>
   </w:style>
-  <w:style w:type="character" w:styleId="ListLabel31">
+  <w:style w:type="character" w:styleId="ListLabel31" w:customStyle="1">
     <w:name w:val="ListLabel 31"/>
     <w:qFormat/>
     <w:rPr>
       <w:rFonts w:cs="Courier New"/>
     </w:rPr>
   </w:style>
-  <w:style w:type="character" w:styleId="ListLabel32">
+  <w:style w:type="character" w:styleId="ListLabel32" w:customStyle="1">
     <w:name w:val="ListLabel 32"/>
     <w:qFormat/>
     <w:rPr>
       <w:rFonts w:cs="Courier New"/>
     </w:rPr>
   </w:style>
-  <w:style w:type="character" w:styleId="ListLabel33">
+  <w:style w:type="character" w:styleId="ListLabel33" w:customStyle="1">
     <w:name w:val="ListLabel 33"/>
     <w:qFormat/>
     <w:rPr>
       <w:rFonts w:cs="Courier New"/>
     </w:rPr>
   </w:style>
-  <w:style w:type="character" w:styleId="ListLabel34">
+  <w:style w:type="character" w:styleId="ListLabel34" w:customStyle="1">
     <w:name w:val="ListLabel 34"/>
     <w:qFormat/>
     <w:rPr>
       <w:rFonts w:cs="Courier New"/>
     </w:rPr>
   </w:style>
-  <w:style w:type="character" w:styleId="ListLabel35">
+  <w:style w:type="character" w:styleId="ListLabel35" w:customStyle="1">
     <w:name w:val="ListLabel 35"/>
     <w:qFormat/>
     <w:rPr>
       <w:rFonts w:cs="Courier New"/>
     </w:rPr>
   </w:style>
-  <w:style w:type="character" w:styleId="ListLabel36">
+  <w:style w:type="character" w:styleId="ListLabel36" w:customStyle="1">
     <w:name w:val="ListLabel 36"/>
     <w:qFormat/>
     <w:rPr>
       <w:rFonts w:cs="Courier New"/>
     </w:rPr>
   </w:style>
-  <w:style w:type="character" w:styleId="ListLabel37">
+  <w:style w:type="character" w:styleId="ListLabel37" w:customStyle="1">
     <w:name w:val="ListLabel 37"/>
     <w:qFormat/>
     <w:rPr>
       <w:rFonts w:cs="Courier New"/>
     </w:rPr>
   </w:style>
-  <w:style w:type="character" w:styleId="ListLabel38">
+  <w:style w:type="character" w:styleId="ListLabel38" w:customStyle="1">
     <w:name w:val="ListLabel 38"/>
     <w:qFormat/>
     <w:rPr>
       <w:rFonts w:eastAsia="Times New Roman" w:cs="Times New Roman"/>
     </w:rPr>
   </w:style>
-  <w:style w:type="character" w:styleId="ListLabel39">
+  <w:style w:type="character" w:styleId="ListLabel39" w:customStyle="1">
     <w:name w:val="ListLabel 39"/>
     <w:qFormat/>
     <w:rPr>
       <w:sz w:val="16"/>
     </w:rPr>
   </w:style>
-  <w:style w:type="character" w:styleId="ListLabel40">
+  <w:style w:type="character" w:styleId="ListLabel40" w:customStyle="1">
     <w:name w:val="ListLabel 40"/>
     <w:qFormat/>
     <w:rPr>
       <w:rFonts w:cs="Courier New"/>
     </w:rPr>
   </w:style>
-  <w:style w:type="character" w:styleId="ListLabel41">
+  <w:style w:type="character" w:styleId="ListLabel41" w:customStyle="1">
     <w:name w:val="ListLabel 41"/>
     <w:qFormat/>
     <w:rPr>
       <w:rFonts w:cs="Courier New"/>
     </w:rPr>
   </w:style>
-  <w:style w:type="character" w:styleId="ListLabel42">
+  <w:style w:type="character" w:styleId="ListLabel42" w:customStyle="1">
     <w:name w:val="ListLabel 42"/>
     <w:qFormat/>
     <w:rPr>
       <w:rFonts w:cs="Courier New"/>
     </w:rPr>
   </w:style>
-  <w:style w:type="character" w:styleId="ListLabel43">
+  <w:style w:type="character" w:styleId="ListLabel43" w:customStyle="1">
     <w:name w:val="ListLabel 43"/>
     <w:qFormat/>
     <w:rPr>
       <w:rFonts w:eastAsia="Times New Roman" w:cs="Times New Roman"/>
     </w:rPr>
   </w:style>
-  <w:style w:type="character" w:styleId="ListLabel44">
+  <w:style w:type="character" w:styleId="ListLabel44" w:customStyle="1">
     <w:name w:val="ListLabel 44"/>
     <w:qFormat/>
     <w:rPr>
       <w:rFonts w:eastAsia="Times New Roman" w:cs="Times New Roman"/>
     </w:rPr>
   </w:style>
-  <w:style w:type="character" w:styleId="ListLabel45">
+  <w:style w:type="character" w:styleId="ListLabel45" w:customStyle="1">
     <w:name w:val="ListLabel 45"/>
     <w:qFormat/>
     <w:rPr>
       <w:rFonts w:cs="Courier New"/>
     </w:rPr>
   </w:style>
-  <w:style w:type="character" w:styleId="ListLabel46">
+  <w:style w:type="character" w:styleId="ListLabel46" w:customStyle="1">
     <w:name w:val="ListLabel 46"/>
     <w:qFormat/>
     <w:rPr>
       <w:rFonts w:cs="Courier New"/>
     </w:rPr>
   </w:style>
-  <w:style w:type="character" w:styleId="ListLabel47">
+  <w:style w:type="character" w:styleId="ListLabel47" w:customStyle="1">
     <w:name w:val="ListLabel 47"/>
     <w:qFormat/>
     <w:rPr>
       <w:rFonts w:cs="Courier New"/>
     </w:rPr>
   </w:style>
-  <w:style w:type="character" w:styleId="ListLabel48">
+  <w:style w:type="character" w:styleId="ListLabel48" w:customStyle="1">
     <w:name w:val="ListLabel 48"/>
     <w:qFormat/>
     <w:rPr>
       <w:rFonts w:ascii="Times New Roman" w:hAnsi="Times New Roman" w:cs="Times New Roman"/>
     </w:rPr>
   </w:style>
-  <w:style w:type="paragraph" w:styleId="Heading">
+  <w:style w:type="paragraph" w:styleId="Heading" w:customStyle="1">
     <w:name w:val="Heading"/>
     <w:basedOn w:val="Normal"/>
     <w:next w:val="TextBody"/>
@@ -1827,7 +1832,7 @@
     <w:name w:val="Body Text"/>
     <w:basedOn w:val="Normal"/>
     <w:pPr>
-      <w:spacing w:lineRule="auto" w:line="276" w:before="0" w:after="140"/>
+      <w:spacing w:before="0" w:after="140"/>
     </w:pPr>
     <w:rPr/>
   </w:style>
@@ -1855,7 +1860,7 @@
       <w:szCs w:val="24"/>
     </w:rPr>
   </w:style>
-  <w:style w:type="paragraph" w:styleId="Index">
+  <w:style w:type="paragraph" w:styleId="Index" w:customStyle="1">
     <w:name w:val="Index"/>
     <w:basedOn w:val="Normal"/>
     <w:qFormat/>
@@ -1864,6 +1869,22 @@
     </w:pPr>
     <w:rPr>
       <w:rFonts w:cs="Lohit Devanagari"/>
+    </w:rPr>
+  </w:style>
+  <w:style w:type="paragraph" w:styleId="Caption1">
+    <w:name w:val="caption"/>
+    <w:basedOn w:val="Normal"/>
+    <w:qFormat/>
+    <w:pPr>
+      <w:suppressLineNumbers/>
+      <w:spacing w:before="120" w:after="120"/>
+    </w:pPr>
+    <w:rPr>
+      <w:rFonts w:cs="Lohit Devanagari"/>
+      <w:i/>
+      <w:iCs/>
+      <w:sz w:val="24"/>
+      <w:szCs w:val="24"/>
     </w:rPr>
   </w:style>
   <w:style w:type="paragraph" w:styleId="ListParagraph">
@@ -1882,7 +1903,6 @@
   <w:style w:type="paragraph" w:styleId="Header">
     <w:name w:val="Header"/>
     <w:basedOn w:val="Normal"/>
-    <w:link w:val="En-tteCar"/>
     <w:uiPriority w:val="99"/>
     <w:unhideWhenUsed/>
     <w:rsid w:val="0058209f"/>
@@ -2019,7 +2039,7 @@
       <w:lang w:eastAsia="ar-SA"/>
     </w:rPr>
   </w:style>
-  <w:style w:type="paragraph" w:styleId="Obsahtabulky">
+  <w:style w:type="paragraph" w:styleId="Obsahtabulky" w:customStyle="1">
     <w:name w:val="Obsah tabulky"/>
     <w:basedOn w:val="Normal"/>
     <w:qFormat/>
@@ -2028,7 +2048,7 @@
     </w:pPr>
     <w:rPr/>
   </w:style>
-  <w:style w:type="paragraph" w:styleId="TableContents">
+  <w:style w:type="paragraph" w:styleId="TableContents" w:customStyle="1">
     <w:name w:val="Table Contents"/>
     <w:basedOn w:val="Normal"/>
     <w:qFormat/>
@@ -2037,12 +2057,11 @@
     </w:pPr>
     <w:rPr/>
   </w:style>
-  <w:style w:type="paragraph" w:styleId="TableHeading">
+  <w:style w:type="paragraph" w:styleId="TableHeading" w:customStyle="1">
     <w:name w:val="Table Heading"/>
     <w:basedOn w:val="TableContents"/>
     <w:qFormat/>
     <w:pPr>
-      <w:suppressLineNumbers/>
       <w:jc w:val="center"/>
     </w:pPr>
     <w:rPr>
@@ -2077,9 +2096,6 @@
     <w:basedOn w:val="TableauNormal"/>
     <w:uiPriority w:val="59"/>
     <w:rsid w:val="002361ba"/>
-    <w:pPr>
-      <w:spacing w:after="0" w:line="240" w:lineRule="auto"/>
-    </w:pPr>
     <w:tblPr>
       <w:tblBorders>
         <w:top w:val="single" w:color="auto" w:sz="4" w:space="0"/>
@@ -2384,7 +2400,7 @@
 </file>
 
 <file path=customXml/itemProps1.xml><?xml version="1.0" encoding="utf-8"?>
-<ds:datastoreItem xmlns:ds="http://schemas.openxmlformats.org/officeDocument/2006/customXml" ds:itemID="{5C0E7EA4-AA56-4611-BAF8-497F646632F0}">
+<ds:datastoreItem xmlns:ds="http://schemas.openxmlformats.org/officeDocument/2006/customXml" ds:itemID="{EE9E39B1-C4E5-4670-9980-C36BB5920118}">
   <ds:schemaRefs>
     <ds:schemaRef ds:uri="http://schemas.openxmlformats.org/officeDocument/2006/bibliography"/>
   </ds:schemaRefs>

</xml_diff>

<commit_message>
Update docx template: Date formatting + rich text description
</commit_message>
<xml_diff>
--- a/templates/ecc/questionnaire.docx
+++ b/templates/ecc/questionnaire.docx
@@ -8,9 +8,12 @@
         <w:spacing w:lineRule="auto" w:line="240" w:before="0" w:after="0"/>
         <w:jc w:val="center"/>
         <w:rPr>
-          <w:rFonts w:ascii="Times New Roman" w:hAnsi="Times New Roman" w:cs="Times New Roman"/>
+          <w:rFonts w:ascii="Times New Roman" w:hAnsi="Times New Roman" w:eastAsia="Times New Roman" w:cs="Times New Roman"/>
+          <w:b/>
+          <w:b/>
           <w:sz w:val="40"/>
           <w:szCs w:val="40"/>
+          <w:lang w:eastAsia="fr-FR"/>
         </w:rPr>
       </w:pPr>
       <w:r>
@@ -21,7 +24,68 @@
           <w:szCs w:val="40"/>
           <w:lang w:eastAsia="fr-FR"/>
         </w:rPr>
-        <w:t>{{ questionnaire.title }}</w:t>
+        <w:t>{{ questionnaire.control.title }}</w:t>
+      </w:r>
+    </w:p>
+    <w:p>
+      <w:pPr>
+        <w:pStyle w:val="Normal"/>
+        <w:spacing w:lineRule="auto" w:line="240" w:before="0" w:after="0"/>
+        <w:jc w:val="center"/>
+        <w:rPr>
+          <w:rFonts w:ascii="Times New Roman" w:hAnsi="Times New Roman" w:eastAsia="Times New Roman" w:cs="Times New Roman"/>
+          <w:b/>
+          <w:b/>
+          <w:sz w:val="40"/>
+          <w:szCs w:val="40"/>
+          <w:lang w:eastAsia="fr-FR"/>
+        </w:rPr>
+      </w:pPr>
+      <w:r>
+        <w:rPr>
+          <w:rFonts w:eastAsia="Times New Roman" w:cs="Times New Roman" w:ascii="Times New Roman" w:hAnsi="Times New Roman"/>
+          <w:b/>
+          <w:sz w:val="40"/>
+          <w:szCs w:val="40"/>
+          <w:lang w:eastAsia="fr-FR"/>
+        </w:rPr>
+      </w:r>
+    </w:p>
+    <w:p>
+      <w:pPr>
+        <w:pStyle w:val="Normal"/>
+        <w:spacing w:lineRule="auto" w:line="240" w:before="0" w:after="0"/>
+        <w:jc w:val="center"/>
+        <w:rPr/>
+      </w:pPr>
+      <w:r>
+        <w:rPr>
+          <w:rFonts w:eastAsia="Times New Roman" w:cs="Times New Roman" w:ascii="Times New Roman" w:hAnsi="Times New Roman"/>
+          <w:b/>
+          <w:sz w:val="40"/>
+          <w:szCs w:val="40"/>
+          <w:lang w:eastAsia="fr-FR"/>
+        </w:rPr>
+        <w:t>{{ questionnaire.title_display }}</w:t>
+      </w:r>
+    </w:p>
+    <w:p>
+      <w:pPr>
+        <w:pStyle w:val="Normal"/>
+        <w:spacing w:lineRule="auto" w:line="240" w:before="0" w:after="0"/>
+        <w:jc w:val="center"/>
+        <w:rPr>
+          <w:rFonts w:ascii="Times New Roman" w:hAnsi="Times New Roman" w:cs="Times New Roman"/>
+          <w:sz w:val="40"/>
+          <w:szCs w:val="40"/>
+        </w:rPr>
+      </w:pPr>
+      <w:r>
+        <w:rPr>
+          <w:rFonts w:cs="Times New Roman" w:ascii="Times New Roman" w:hAnsi="Times New Roman"/>
+          <w:sz w:val="40"/>
+          <w:szCs w:val="40"/>
+        </w:rPr>
       </w:r>
     </w:p>
     <w:p>
@@ -76,7 +140,23 @@
           <w:b/>
           <w:lang w:eastAsia="fr-FR"/>
         </w:rPr>
-        <w:t>{{ questionnaire.end_date }}</w:t>
+        <w:t>{{ questionnaire.end_date_</w:t>
+      </w:r>
+      <w:r>
+        <w:rPr>
+          <w:rFonts w:eastAsia="Times New Roman" w:cs="Arial" w:ascii="Arial" w:hAnsi="Arial"/>
+          <w:b/>
+          <w:lang w:eastAsia="fr-FR"/>
+        </w:rPr>
+        <w:t>display</w:t>
+      </w:r>
+      <w:r>
+        <w:rPr>
+          <w:rFonts w:eastAsia="Times New Roman" w:cs="Arial" w:ascii="Arial" w:hAnsi="Arial"/>
+          <w:b/>
+          <w:lang w:eastAsia="fr-FR"/>
+        </w:rPr>
+        <w:t xml:space="preserve"> }}.</w:t>
       </w:r>
     </w:p>
     <w:p>
@@ -101,7 +181,7 @@
       <w:pPr>
         <w:pStyle w:val="Normal"/>
         <w:spacing w:lineRule="auto" w:line="240" w:before="0" w:after="0"/>
-        <w:jc w:val="both"/>
+        <w:jc w:val="left"/>
         <w:rPr>
           <w:rFonts w:ascii="Arial" w:hAnsi="Arial" w:eastAsia="Times New Roman" w:cs="Arial"/>
           <w:lang w:eastAsia="fr-FR"/>
@@ -124,32 +204,28 @@
           <w:right w:val="single" w:sz="4" w:space="4" w:color="000000"/>
         </w:pBdr>
         <w:spacing w:lineRule="auto" w:line="240" w:before="0" w:after="0"/>
-        <w:jc w:val="both"/>
-        <w:rPr>
-          <w:rFonts w:ascii="Arial" w:hAnsi="Arial" w:cs="Arial"/>
-          <w:lang w:val="en-US"/>
-        </w:rPr>
+        <w:jc w:val="left"/>
+        <w:rPr/>
       </w:pPr>
       <w:r>
         <w:rPr>
           <w:rFonts w:eastAsia="Times New Roman" w:cs="Arial" w:ascii="Arial" w:hAnsi="Arial"/>
-          <w:b/>
           <w:i/>
-          <w:lang w:val="en-US" w:eastAsia="fr-FR"/>
-        </w:rPr>
-        <w:t>{{ questionnaire.description }}</w:t>
+          <w:lang w:eastAsia="fr-FR"/>
+        </w:rPr>
+        <w:t>{{r description }}</w:t>
       </w:r>
     </w:p>
     <w:p>
       <w:pPr>
         <w:pStyle w:val="Normal"/>
         <w:spacing w:lineRule="auto" w:line="240" w:before="0" w:after="0"/>
+        <w:jc w:val="left"/>
         <w:rPr>
           <w:rFonts w:ascii="Arial" w:hAnsi="Arial" w:cs="Arial"/>
           <w:b/>
           <w:b/>
           <w:spacing w:val="-2"/>
-          <w:lang w:val="en-US"/>
         </w:rPr>
       </w:pPr>
       <w:r>
@@ -157,34 +233,96 @@
           <w:rFonts w:cs="Arial" w:ascii="Arial" w:hAnsi="Arial"/>
           <w:b/>
           <w:spacing w:val="-2"/>
-          <w:lang w:val="en-US"/>
-        </w:rPr>
-      </w:r>
-    </w:p>
-    <w:p>
-      <w:pPr>
-        <w:sectPr>
-          <w:headerReference w:type="default" r:id="rId2"/>
-          <w:footerReference w:type="default" r:id="rId3"/>
-          <w:type w:val="nextPage"/>
-          <w:pgSz w:w="11906" w:h="16838"/>
-          <w:pgMar w:left="1417" w:right="1417" w:header="0" w:top="1702" w:footer="1417" w:bottom="2238" w:gutter="0"/>
-          <w:pgNumType w:fmt="decimal"/>
-          <w:formProt w:val="false"/>
-          <w:textDirection w:val="lrTb"/>
-          <w:docGrid w:type="default" w:linePitch="360" w:charSpace="4096"/>
-        </w:sectPr>
-        <w:pStyle w:val="Heading2"/>
-        <w:ind w:left="360" w:hanging="0"/>
+        </w:rPr>
+      </w:r>
+    </w:p>
+    <w:p>
+      <w:pPr>
+        <w:pStyle w:val="Normal"/>
+        <w:rPr/>
+      </w:pPr>
+      <w:r>
+        <w:rPr>
+          <w:rFonts w:cs="Arial" w:ascii="Arial" w:hAnsi="Arial"/>
+          <w:i/>
+          <w:spacing w:val="-2"/>
+        </w:rPr>
+        <w:t xml:space="preserve">Ce document a été généré depuis le site e.contrôle : </w:t>
+      </w:r>
+      <w:hyperlink r:id="rId2">
+        <w:r>
+          <w:rPr>
+            <w:rStyle w:val="InternetLink"/>
+            <w:rFonts w:cs="Arial" w:ascii="Arial" w:hAnsi="Arial"/>
+            <w:i/>
+            <w:spacing w:val="-2"/>
+          </w:rPr>
+          <w:t>https://e-controle-beta.ccomptes.fr</w:t>
+        </w:r>
+      </w:hyperlink>
+      <w:r>
+        <w:rPr>
+          <w:rFonts w:cs="Arial" w:ascii="Arial" w:hAnsi="Arial"/>
+          <w:i/>
+          <w:spacing w:val="-2"/>
+        </w:rPr>
+        <w:t>.</w:t>
+      </w:r>
+    </w:p>
+    <w:p>
+      <w:pPr>
+        <w:pStyle w:val="Normal"/>
         <w:rPr>
           <w:rFonts w:ascii="Arial" w:hAnsi="Arial" w:cs="Arial"/>
-          <w:lang w:val="en-US"/>
+          <w:i/>
+          <w:i/>
+          <w:spacing w:val="-2"/>
         </w:rPr>
       </w:pPr>
       <w:r>
         <w:rPr>
           <w:rFonts w:cs="Arial" w:ascii="Arial" w:hAnsi="Arial"/>
-          <w:lang w:val="en-US"/>
+          <w:i/>
+          <w:spacing w:val="-2"/>
+        </w:rPr>
+        <w:t>___________________________________________________________________________</w:t>
+      </w:r>
+    </w:p>
+    <w:p>
+      <w:pPr>
+        <w:pStyle w:val="Normal"/>
+        <w:spacing w:lineRule="auto" w:line="240" w:before="0" w:after="0"/>
+        <w:rPr>
+          <w:rFonts w:ascii="Arial" w:hAnsi="Arial" w:cs="Arial"/>
+          <w:b/>
+          <w:b/>
+          <w:spacing w:val="-2"/>
+        </w:rPr>
+      </w:pPr>
+      <w:r>
+        <w:rPr>
+          <w:rFonts w:cs="Arial" w:ascii="Arial" w:hAnsi="Arial"/>
+          <w:b/>
+          <w:spacing w:val="-2"/>
+        </w:rPr>
+      </w:r>
+    </w:p>
+    <w:p>
+      <w:pPr>
+        <w:pStyle w:val="Normal"/>
+        <w:spacing w:lineRule="auto" w:line="240" w:before="0" w:after="0"/>
+        <w:rPr>
+          <w:rFonts w:ascii="Arial" w:hAnsi="Arial" w:cs="Arial"/>
+          <w:b/>
+          <w:b/>
+          <w:spacing w:val="-2"/>
+        </w:rPr>
+      </w:pPr>
+      <w:r>
+        <w:rPr>
+          <w:rFonts w:cs="Arial" w:ascii="Arial" w:hAnsi="Arial"/>
+          <w:b/>
+          <w:spacing w:val="-2"/>
         </w:rPr>
       </w:r>
     </w:p>
@@ -192,10 +330,7 @@
       <w:pPr>
         <w:pStyle w:val="Obsahtabulky"/>
         <w:spacing w:lineRule="auto" w:line="240" w:before="0" w:after="120"/>
-        <w:rPr>
-          <w:rFonts w:ascii="Arial" w:hAnsi="Arial" w:cs="Arial"/>
-          <w:lang w:val="en-US"/>
-        </w:rPr>
+        <w:rPr/>
       </w:pPr>
       <w:r>
         <w:rPr>
@@ -307,7 +442,6 @@
           <w:rFonts w:cs="Arial" w:ascii="Arial" w:hAnsi="Arial"/>
           <w:i/>
           <w:iCs/>
-          <w:u w:val="single"/>
         </w:rPr>
         <w:t xml:space="preserve">Fichier annexe à la question: </w:t>
       </w:r>
@@ -331,7 +465,6 @@
           <w:rFonts w:cs="Arial" w:ascii="Arial" w:hAnsi="Arial"/>
           <w:i/>
           <w:iCs/>
-          <w:u w:val="single"/>
         </w:rPr>
         <w:t xml:space="preserve">Fichiers annexes à la question: </w:t>
       </w:r>
@@ -383,7 +516,7 @@
     <w:p>
       <w:pPr>
         <w:pStyle w:val="Obsahtabulky"/>
-        <w:spacing w:lineRule="auto" w:line="240" w:before="0" w:after="120"/>
+        <w:spacing w:lineRule="auto" w:line="240" w:before="0" w:after="0"/>
         <w:rPr>
           <w:rFonts w:ascii="Arial" w:hAnsi="Arial" w:cs="Arial"/>
           <w:lang w:val="en-US"/>
@@ -391,16 +524,156 @@
       </w:pPr>
       <w:r>
         <w:rPr>
+          <w:rFonts w:eastAsia="Calibri" w:cs="Arial" w:eastAsiaTheme="minorHAnsi" w:ascii="Arial" w:hAnsi="Arial"/>
+          <w:color w:val="auto"/>
+          <w:kern w:val="0"/>
+          <w:sz w:val="22"/>
+          <w:szCs w:val="22"/>
+          <w:lang w:val="en-US" w:eastAsia="en-US" w:bidi="ar-SA"/>
+        </w:rPr>
+        <w:t>{%p endfor %}</w:t>
+      </w:r>
+    </w:p>
+    <w:p>
+      <w:pPr>
+        <w:pStyle w:val="Obsahtabulky"/>
+        <w:spacing w:lineRule="auto" w:line="240" w:before="0" w:after="0"/>
+        <w:rPr>
+          <w:rFonts w:ascii="Arial" w:hAnsi="Arial" w:cs="Arial"/>
+          <w:lang w:val="en-US"/>
+        </w:rPr>
+      </w:pPr>
+      <w:r>
+        <w:rPr>
+          <w:rFonts w:eastAsia="Calibri" w:cs="Arial" w:eastAsiaTheme="minorHAnsi" w:ascii="Arial" w:hAnsi="Arial"/>
+          <w:color w:val="auto"/>
+          <w:kern w:val="0"/>
+          <w:sz w:val="22"/>
+          <w:szCs w:val="22"/>
+          <w:lang w:val="en-US" w:eastAsia="en-US" w:bidi="ar-SA"/>
+        </w:rPr>
+        <w:t>{% endif %}</w:t>
+      </w:r>
+    </w:p>
+    <w:p>
+      <w:pPr>
+        <w:pStyle w:val="Obsahtabulky"/>
+        <w:spacing w:lineRule="auto" w:line="240" w:before="0" w:after="0"/>
+        <w:rPr>
+          <w:rFonts w:ascii="Arial" w:hAnsi="Arial" w:eastAsia="Calibri" w:cs="Arial" w:eastAsiaTheme="minorHAnsi"/>
+          <w:color w:val="auto"/>
+          <w:kern w:val="0"/>
+          <w:sz w:val="22"/>
+          <w:szCs w:val="22"/>
+          <w:lang w:val="en-US" w:eastAsia="en-US" w:bidi="ar-SA"/>
+        </w:rPr>
+      </w:pPr>
+      <w:r>
+        <w:rPr>
+          <w:rFonts w:eastAsia="Calibri" w:cs="Arial" w:eastAsiaTheme="minorHAnsi" w:ascii="Arial" w:hAnsi="Arial"/>
+          <w:color w:val="auto"/>
+          <w:kern w:val="0"/>
+          <w:sz w:val="22"/>
+          <w:szCs w:val="22"/>
+          <w:lang w:val="en-US" w:eastAsia="en-US" w:bidi="ar-SA"/>
+        </w:rPr>
+        <w:t>{% endwith %}</w:t>
+      </w:r>
+    </w:p>
+    <w:p>
+      <w:pPr>
+        <w:pStyle w:val="Obsahtabulky"/>
+        <w:spacing w:lineRule="auto" w:line="240" w:before="0" w:after="0"/>
+        <w:rPr>
+          <w:rFonts w:ascii="Arial" w:hAnsi="Arial" w:eastAsia="Calibri" w:cs="Arial" w:eastAsiaTheme="minorHAnsi"/>
+          <w:color w:val="auto"/>
+          <w:kern w:val="0"/>
+          <w:sz w:val="22"/>
+          <w:szCs w:val="22"/>
+          <w:lang w:val="en-US" w:eastAsia="en-US" w:bidi="ar-SA"/>
+        </w:rPr>
+      </w:pPr>
+      <w:r>
+        <w:rPr>
+          <w:rFonts w:eastAsia="Calibri" w:cs="Arial" w:eastAsiaTheme="minorHAnsi" w:ascii="Arial" w:hAnsi="Arial"/>
+          <w:color w:val="auto"/>
+          <w:kern w:val="0"/>
+          <w:sz w:val="22"/>
+          <w:szCs w:val="22"/>
+          <w:lang w:val="en-US" w:eastAsia="en-US" w:bidi="ar-SA"/>
+        </w:rPr>
+        <w:t>{%p endfor %}</w:t>
+      </w:r>
+    </w:p>
+    <w:p>
+      <w:pPr>
+        <w:pStyle w:val="Obsahtabulky"/>
+        <w:spacing w:lineRule="auto" w:line="240" w:before="0" w:after="0"/>
+        <w:rPr>
+          <w:rFonts w:ascii="Arial" w:hAnsi="Arial" w:cs="Arial"/>
+          <w:lang w:val="en-US"/>
+        </w:rPr>
+      </w:pPr>
+      <w:bookmarkStart w:id="0" w:name="__DdeLink__164_1502237185"/>
+      <w:r>
+        <w:rPr>
+          <w:rFonts w:eastAsia="Calibri" w:cs="Arial" w:eastAsiaTheme="minorHAnsi" w:ascii="Arial" w:hAnsi="Arial"/>
+          <w:color w:val="auto"/>
+          <w:kern w:val="0"/>
+          <w:sz w:val="22"/>
+          <w:szCs w:val="22"/>
+          <w:lang w:val="en-US" w:eastAsia="en-US" w:bidi="ar-SA"/>
+        </w:rPr>
+        <w:t>{%p endfor %}</w:t>
+      </w:r>
+      <w:bookmarkStart w:id="1" w:name="_GoBack"/>
+      <w:bookmarkEnd w:id="0"/>
+      <w:bookmarkEnd w:id="1"/>
+    </w:p>
+    <w:p>
+      <w:pPr>
+        <w:pStyle w:val="Obsahtabulky"/>
+        <w:spacing w:lineRule="auto" w:line="240" w:before="0" w:after="0"/>
+        <w:rPr>
+          <w:rFonts w:ascii="Arial" w:hAnsi="Arial" w:eastAsia="Calibri" w:cs="Arial" w:eastAsiaTheme="minorHAnsi"/>
+          <w:color w:val="auto"/>
+          <w:kern w:val="0"/>
+          <w:sz w:val="22"/>
+          <w:szCs w:val="22"/>
+          <w:lang w:val="en-US" w:eastAsia="en-US" w:bidi="ar-SA"/>
+        </w:rPr>
+      </w:pPr>
+      <w:r>
+        <w:rPr>
+          <w:rFonts w:eastAsia="Calibri" w:cs="Arial" w:eastAsiaTheme="minorHAnsi" w:ascii="Arial" w:hAnsi="Arial"/>
+          <w:color w:val="auto"/>
+          <w:kern w:val="0"/>
+          <w:sz w:val="22"/>
+          <w:szCs w:val="22"/>
+          <w:lang w:val="en-US" w:eastAsia="en-US" w:bidi="ar-SA"/>
+        </w:rPr>
+      </w:r>
+    </w:p>
+    <w:p>
+      <w:pPr>
+        <w:pStyle w:val="Obsahtabulky"/>
+        <w:spacing w:lineRule="auto" w:line="240" w:before="0" w:after="0"/>
+        <w:rPr>
+          <w:rFonts w:ascii="Arial" w:hAnsi="Arial" w:cs="Arial"/>
+          <w:lang w:val="en-US"/>
+        </w:rPr>
+      </w:pPr>
+      <w:r>
+        <w:rPr>
           <w:rFonts w:cs="Arial" w:ascii="Arial" w:hAnsi="Arial"/>
           <w:lang w:val="en-US"/>
         </w:rPr>
-        <w:t>{%p endfor %}</w:t>
       </w:r>
     </w:p>
     <w:p>
       <w:pPr>
         <w:pStyle w:val="Obsahtabulky"/>
-        <w:spacing w:lineRule="auto" w:line="240" w:before="0" w:after="120"/>
+        <w:spacing w:lineRule="auto" w:line="240" w:before="0" w:after="0"/>
         <w:rPr>
           <w:rFonts w:ascii="Arial" w:hAnsi="Arial" w:cs="Arial"/>
           <w:lang w:val="en-US"/>
@@ -409,16 +682,14 @@
       <w:r>
         <w:rPr>
           <w:rFonts w:cs="Arial" w:ascii="Arial" w:hAnsi="Arial"/>
-          <w:sz w:val="22"/>
           <w:lang w:val="en-US"/>
         </w:rPr>
-        <w:t>{% endif %}</w:t>
       </w:r>
     </w:p>
     <w:p>
       <w:pPr>
         <w:pStyle w:val="Obsahtabulky"/>
-        <w:spacing w:lineRule="auto" w:line="240" w:before="0" w:after="120"/>
+        <w:spacing w:lineRule="auto" w:line="240" w:before="0" w:after="0"/>
         <w:rPr>
           <w:rFonts w:ascii="Arial" w:hAnsi="Arial" w:cs="Arial"/>
           <w:lang w:val="en-US"/>
@@ -427,10 +698,8 @@
       <w:r>
         <w:rPr>
           <w:rFonts w:cs="Arial" w:ascii="Arial" w:hAnsi="Arial"/>
-          <w:sz w:val="22"/>
           <w:lang w:val="en-US"/>
         </w:rPr>
-        <w:t>{% endwith %}</w:t>
       </w:r>
     </w:p>
     <w:p>
@@ -442,45 +711,29 @@
           <w:lang w:val="en-US"/>
         </w:rPr>
       </w:pPr>
-      <w:bookmarkStart w:id="0" w:name="_GoBack"/>
       <w:r>
         <w:rPr>
           <w:rFonts w:cs="Arial" w:ascii="Arial" w:hAnsi="Arial"/>
-          <w:sz w:val="22"/>
           <w:lang w:val="en-US"/>
         </w:rPr>
-        <w:t>{%p endfor %}</w:t>
       </w:r>
     </w:p>
     <w:p>
       <w:pPr>
         <w:pStyle w:val="Obsahtabulky"/>
         <w:spacing w:lineRule="auto" w:line="240" w:before="0" w:after="0"/>
-        <w:rPr>
-          <w:rFonts w:ascii="Arial" w:hAnsi="Arial" w:cs="Arial"/>
-          <w:sz w:val="22"/>
-          <w:lang w:val="en-US"/>
-        </w:rPr>
-      </w:pPr>
-      <w:bookmarkStart w:id="1" w:name="_GoBack"/>
-      <w:bookmarkStart w:id="2" w:name="__DdeLink__164_1502237185"/>
-      <w:r>
-        <w:rPr>
-          <w:rFonts w:cs="Arial" w:ascii="Arial" w:hAnsi="Arial"/>
-          <w:sz w:val="22"/>
-          <w:lang w:val="en-US"/>
-        </w:rPr>
-        <w:t>{%p endfor %}</w:t>
-      </w:r>
-      <w:bookmarkEnd w:id="1"/>
-      <w:bookmarkEnd w:id="2"/>
+        <w:rPr/>
+      </w:pPr>
+      <w:r>
+        <w:rPr/>
+      </w:r>
     </w:p>
     <w:sectPr>
-      <w:headerReference w:type="default" r:id="rId4"/>
-      <w:footerReference w:type="default" r:id="rId5"/>
+      <w:headerReference w:type="default" r:id="rId3"/>
+      <w:footerReference w:type="default" r:id="rId4"/>
       <w:type w:val="nextPage"/>
       <w:pgSz w:w="11906" w:h="16838"/>
-      <w:pgMar w:left="1417" w:right="1417" w:header="1417" w:top="1700" w:footer="708" w:bottom="1414" w:gutter="0"/>
+      <w:pgMar w:left="1417" w:right="1417" w:header="1417" w:top="1843" w:footer="708" w:bottom="1414" w:gutter="0"/>
       <w:pgNumType w:fmt="decimal"/>
       <w:formProt w:val="false"/>
       <w:textDirection w:val="lrTb"/>
@@ -498,15 +751,75 @@
         <w:docPartGallery w:val="Page Numbers (Bottom of Page)"/>
         <w:docPartUnique w:val="true"/>
       </w:docPartObj>
-      <w:id w:val="921179173"/>
+      <w:id w:val="599978645"/>
     </w:sdtPr>
     <w:sdtContent>
       <w:p>
         <w:pPr>
           <w:pStyle w:val="Footer"/>
-          <w:jc w:val="right"/>
+          <w:jc w:val="both"/>
           <w:rPr/>
         </w:pPr>
+        <w:r>
+          <w:drawing>
+            <wp:anchor behindDoc="0" distT="0" distB="0" distL="114300" distR="114300" simplePos="0" locked="0" layoutInCell="1" allowOverlap="1" relativeHeight="2">
+              <wp:simplePos x="0" y="0"/>
+              <wp:positionH relativeFrom="margin">
+                <wp:posOffset>-47625</wp:posOffset>
+              </wp:positionH>
+              <wp:positionV relativeFrom="paragraph">
+                <wp:posOffset>-133350</wp:posOffset>
+              </wp:positionV>
+              <wp:extent cx="1828800" cy="457200"/>
+              <wp:effectExtent l="0" t="0" r="0" b="0"/>
+              <wp:wrapTight wrapText="bothSides">
+                <wp:wrapPolygon edited="0">
+                  <wp:start x="15459" y="1773"/>
+                  <wp:lineTo x="1404" y="5341"/>
+                  <wp:lineTo x="276" y="9804"/>
+                  <wp:lineTo x="952" y="16950"/>
+                  <wp:lineTo x="20447" y="16950"/>
+                  <wp:lineTo x="20896" y="10698"/>
+                  <wp:lineTo x="19996" y="6226"/>
+                  <wp:lineTo x="18183" y="1773"/>
+                  <wp:lineTo x="15459" y="1773"/>
+                </wp:wrapPolygon>
+              </wp:wrapTight>
+              <wp:docPr id="2" name="Image 154" descr="e-controle logo(1)"/>
+              <wp:cNvGraphicFramePr>
+                <a:graphicFrameLocks xmlns:a="http://schemas.openxmlformats.org/drawingml/2006/main" noChangeAspect="1"/>
+              </wp:cNvGraphicFramePr>
+              <a:graphic xmlns:a="http://schemas.openxmlformats.org/drawingml/2006/main">
+                <a:graphicData uri="http://schemas.openxmlformats.org/drawingml/2006/picture">
+                  <pic:pic xmlns:pic="http://schemas.openxmlformats.org/drawingml/2006/picture">
+                    <pic:nvPicPr>
+                      <pic:cNvPr id="2" name="Image 154" descr="e-controle logo(1)"/>
+                      <pic:cNvPicPr>
+                        <a:picLocks noChangeAspect="1" noChangeArrowheads="1"/>
+                      </pic:cNvPicPr>
+                    </pic:nvPicPr>
+                    <pic:blipFill>
+                      <a:blip r:embed="rId1"/>
+                      <a:srcRect l="16032" t="36726" r="15709" b="33597"/>
+                      <a:stretch>
+                        <a:fillRect/>
+                      </a:stretch>
+                    </pic:blipFill>
+                    <pic:spPr bwMode="auto">
+                      <a:xfrm>
+                        <a:off x="0" y="0"/>
+                        <a:ext cx="1828800" cy="457200"/>
+                      </a:xfrm>
+                      <a:prstGeom prst="rect">
+                        <a:avLst/>
+                      </a:prstGeom>
+                    </pic:spPr>
+                  </pic:pic>
+                </a:graphicData>
+              </a:graphic>
+            </wp:anchor>
+          </w:drawing>
+        </w:r>
         <w:r>
           <w:rPr>
             <w:rFonts w:cs="Arial" w:ascii="Arial" w:hAnsi="Arial"/>
@@ -515,9 +828,11 @@
             <w:sz w:val="18"/>
             <w:szCs w:val="18"/>
           </w:rPr>
-          <w:t>Ce document a été généré depuis la plateforme e-contrôle.</w:t>
           <w:tab/>
-          <w:t xml:space="preserve"> </w:t>
+        </w:r>
+        <w:r>
+          <w:rPr/>
+          <w:tab/>
         </w:r>
         <w:r>
           <w:rPr>
@@ -531,7 +846,7 @@
             <w:b/>
             <w:bCs/>
           </w:rPr>
-          <w:instrText> PAGE \* ARABIC </w:instrText>
+          <w:instrText> PAGE </w:instrText>
         </w:r>
         <w:r>
           <w:rPr>
@@ -570,7 +885,7 @@
             <w:b/>
             <w:bCs/>
           </w:rPr>
-          <w:instrText> NUMPAGES \* ARABIC </w:instrText>
+          <w:instrText> NUMPAGES </w:instrText>
         </w:r>
         <w:r>
           <w:rPr>
@@ -584,135 +899,7 @@
             <w:b/>
             <w:bCs/>
           </w:rPr>
-          <w:t>2</w:t>
-        </w:r>
-        <w:r>
-          <w:rPr>
-            <w:b/>
-            <w:bCs/>
-          </w:rPr>
-          <w:fldChar w:fldCharType="end"/>
-        </w:r>
-      </w:p>
-      <w:p>
-        <w:pPr>
-          <w:pStyle w:val="Footer"/>
-          <w:jc w:val="both"/>
-          <w:rPr>
-            <w:rFonts w:ascii="Arial" w:hAnsi="Arial" w:cs="Arial"/>
-            <w:sz w:val="18"/>
-            <w:szCs w:val="18"/>
-          </w:rPr>
-        </w:pPr>
-        <w:r>
-          <w:rPr>
-            <w:rFonts w:cs="Arial" w:ascii="Arial" w:hAnsi="Arial"/>
-            <w:sz w:val="18"/>
-            <w:szCs w:val="18"/>
-          </w:rPr>
-        </w:r>
-      </w:p>
-    </w:sdtContent>
-  </w:sdt>
-</w:ftr>
-</file>
-
-<file path=word/footer2.xml><?xml version="1.0" encoding="utf-8"?>
-<w:ftr xmlns:o="urn:schemas-microsoft-com:office:office" xmlns:r="http://schemas.openxmlformats.org/officeDocument/2006/relationships" xmlns:v="urn:schemas-microsoft-com:vml" xmlns:w="http://schemas.openxmlformats.org/wordprocessingml/2006/main" xmlns:w10="urn:schemas-microsoft-com:office:word" xmlns:wp="http://schemas.openxmlformats.org/drawingml/2006/wordprocessingDrawing" xmlns:wps="http://schemas.microsoft.com/office/word/2010/wordprocessingShape" xmlns:wpg="http://schemas.microsoft.com/office/word/2010/wordprocessingGroup" xmlns:mc="http://schemas.openxmlformats.org/markup-compatibility/2006" xmlns:wp14="http://schemas.microsoft.com/office/word/2010/wordprocessingDrawing" xmlns:w14="http://schemas.microsoft.com/office/word/2010/wordml" mc:Ignorable="w14 wp14">
-  <w:sdt>
-    <w:sdtPr>
-      <w:docPartObj>
-        <w:docPartGallery w:val="Page Numbers (Bottom of Page)"/>
-        <w:docPartUnique w:val="true"/>
-        <w:docPartGallery w:val="Page Numbers (Bottom of Page)"/>
-        <w:docPartUnique w:val="true"/>
-      </w:docPartObj>
-      <w:id w:val="2072524878"/>
-    </w:sdtPr>
-    <w:sdtContent>
-      <w:p>
-        <w:pPr>
-          <w:pStyle w:val="Footer"/>
-          <w:jc w:val="both"/>
-          <w:rPr/>
-        </w:pPr>
-        <w:r>
-          <w:rPr>
-            <w:rFonts w:cs="Arial" w:ascii="Arial" w:hAnsi="Arial"/>
-            <w:i/>
-            <w:iCs/>
-            <w:sz w:val="18"/>
-            <w:szCs w:val="18"/>
-          </w:rPr>
-          <w:t>Ce document a été généré depuis la plateforme e-contrôle.</w:t>
-          <w:tab/>
-        </w:r>
-        <w:r>
-          <w:rPr>
-            <w:b/>
-            <w:bCs/>
-          </w:rPr>
-          <w:fldChar w:fldCharType="begin"/>
-        </w:r>
-        <w:r>
-          <w:rPr>
-            <w:b/>
-            <w:bCs/>
-          </w:rPr>
-          <w:instrText> PAGE \* ARABIC </w:instrText>
-        </w:r>
-        <w:r>
-          <w:rPr>
-            <w:b/>
-            <w:bCs/>
-          </w:rPr>
-          <w:fldChar w:fldCharType="separate"/>
-        </w:r>
-        <w:r>
-          <w:rPr>
-            <w:b/>
-            <w:bCs/>
-          </w:rPr>
-          <w:t>2</w:t>
-        </w:r>
-        <w:r>
-          <w:rPr>
-            <w:b/>
-            <w:bCs/>
-          </w:rPr>
-          <w:fldChar w:fldCharType="end"/>
-        </w:r>
-        <w:r>
-          <w:rPr/>
-          <w:t xml:space="preserve"> / </w:t>
-        </w:r>
-        <w:r>
-          <w:rPr>
-            <w:b/>
-            <w:bCs/>
-          </w:rPr>
-          <w:fldChar w:fldCharType="begin"/>
-        </w:r>
-        <w:r>
-          <w:rPr>
-            <w:b/>
-            <w:bCs/>
-          </w:rPr>
-          <w:instrText> NUMPAGES \* ARABIC </w:instrText>
-        </w:r>
-        <w:r>
-          <w:rPr>
-            <w:b/>
-            <w:bCs/>
-          </w:rPr>
-          <w:fldChar w:fldCharType="separate"/>
-        </w:r>
-        <w:r>
-          <w:rPr>
-            <w:b/>
-            <w:bCs/>
-          </w:rPr>
-          <w:t>2</w:t>
+          <w:t>1</w:t>
         </w:r>
         <w:r>
           <w:rPr>
@@ -732,91 +919,64 @@
   <w:p>
     <w:pPr>
       <w:pStyle w:val="Header"/>
-      <w:jc w:val="center"/>
       <w:rPr/>
     </w:pPr>
     <w:r>
       <w:rPr/>
-      <mc:AlternateContent>
-        <mc:Choice Requires="wps">
-          <w:drawing>
-            <wp:inline distT="0" distB="0" distL="0" distR="0">
-              <wp:extent cx="3938905" cy="999490"/>
-              <wp:effectExtent l="0" t="0" r="0" b="0"/>
-              <wp:docPr id="1" name=""/>
-              <a:graphic xmlns:a="http://schemas.openxmlformats.org/drawingml/2006/main">
-                <a:graphicData uri="http://schemas.openxmlformats.org/drawingml/2006/picture">
-                  <pic:pic xmlns:pic="http://schemas.openxmlformats.org/drawingml/2006/picture">
-                    <pic:nvPicPr>
-                      <pic:cNvPr id="0" name="" descr=""/>
-                      <pic:cNvPicPr/>
-                    </pic:nvPicPr>
-                    <pic:blipFill>
-                      <a:blip r:embed="rId1"/>
-                      <a:srcRect l="16034" t="36725" r="15703" b="33617"/>
-                      <a:stretch/>
-                    </pic:blipFill>
-                    <pic:spPr>
-                      <a:xfrm>
-                        <a:off x="0" y="0"/>
-                        <a:ext cx="3938400" cy="999000"/>
-                      </a:xfrm>
-                      <a:prstGeom prst="rect">
-                        <a:avLst/>
-                      </a:prstGeom>
-                      <a:ln>
-                        <a:noFill/>
-                      </a:ln>
-                    </pic:spPr>
-                  </pic:pic>
-                </a:graphicData>
-              </a:graphic>
-            </wp:inline>
-          </w:drawing>
-        </mc:Choice>
-        <mc:Fallback>
-          <w:pict>
-            <v:shapetype id="shapetype_75" coordsize="21600,21600" o:spt="75" o:preferrelative="t" path="m@4@5l@4@11@9@11@9@5xe" filled="f" stroked="f">
-              <v:stroke joinstyle="miter"/>
-              <v:formulas>
-                <v:f eqn="if lineDrawn pixelLineWidth 0"/>
-                <v:f eqn="sum @0 1 0"/>
-                <v:f eqn="sum 0 0 @1"/>
-                <v:f eqn="prod @2 1 2"/>
-                <v:f eqn="prod @3 21600 pixelWidth"/>
-                <v:f eqn="prod @3 21600 pixelHeight"/>
-                <v:f eqn="sum @0 0 1"/>
-                <v:f eqn="prod @6 1 2"/>
-                <v:f eqn="prod @7 21600 pixelWidth"/>
-                <v:f eqn="sum @8 21600 0"/>
-                <v:f eqn="prod @7 21600 pixelHeight"/>
-                <v:f eqn="sum @10 21600 0"/>
-              </v:formulas>
-              <v:path o:extrusionok="f" gradientshapeok="t" o:connecttype="rect"/>
-              <o:lock v:ext="edit" aspectratio="t"/>
-            </v:shapetype>
-            <v:shape id="shape_0" stroked="f" style="position:absolute;margin-left:0pt;margin-top:-78.7pt;width:310.05pt;height:78.6pt;mso-position-vertical:top" type="shapetype_75">
-              <v:imagedata r:id="rId1" o:detectmouseclick="t"/>
-              <w10:wrap type="none"/>
-              <v:stroke color="#3465a4" joinstyle="round" endcap="flat"/>
-            </v:shape>
-          </w:pict>
-        </mc:Fallback>
-      </mc:AlternateContent>
-    </w:r>
-  </w:p>
-</w:hdr>
-</file>
-
-<file path=word/header2.xml><?xml version="1.0" encoding="utf-8"?>
-<w:hdr xmlns:o="urn:schemas-microsoft-com:office:office" xmlns:r="http://schemas.openxmlformats.org/officeDocument/2006/relationships" xmlns:v="urn:schemas-microsoft-com:vml" xmlns:w="http://schemas.openxmlformats.org/wordprocessingml/2006/main" xmlns:w10="urn:schemas-microsoft-com:office:word" xmlns:wp="http://schemas.openxmlformats.org/drawingml/2006/wordprocessingDrawing" xmlns:wps="http://schemas.microsoft.com/office/word/2010/wordprocessingShape" xmlns:wpg="http://schemas.microsoft.com/office/word/2010/wordprocessingGroup" xmlns:mc="http://schemas.openxmlformats.org/markup-compatibility/2006" xmlns:wp14="http://schemas.microsoft.com/office/word/2010/wordprocessingDrawing" xmlns:w14="http://schemas.microsoft.com/office/word/2010/wordml" mc:Ignorable="w14 wp14">
-  <w:p>
-    <w:pPr>
-      <w:pStyle w:val="Header"/>
-      <w:rPr/>
-    </w:pPr>
-    <w:r>
-      <w:rPr/>
+      <w:drawing>
+        <wp:anchor behindDoc="0" distT="0" distB="9525" distL="114300" distR="114300" simplePos="0" locked="0" layoutInCell="1" allowOverlap="1" relativeHeight="3">
+          <wp:simplePos x="0" y="0"/>
+          <wp:positionH relativeFrom="column">
+            <wp:posOffset>400050</wp:posOffset>
+          </wp:positionH>
+          <wp:positionV relativeFrom="paragraph">
+            <wp:posOffset>-895350</wp:posOffset>
+          </wp:positionV>
+          <wp:extent cx="5758815" cy="1133475"/>
+          <wp:effectExtent l="0" t="0" r="0" b="0"/>
+          <wp:wrapTight wrapText="bothSides">
+            <wp:wrapPolygon edited="0">
+              <wp:start x="-72" y="0"/>
+              <wp:lineTo x="-72" y="21324"/>
+              <wp:lineTo x="21489" y="21324"/>
+              <wp:lineTo x="21489" y="0"/>
+              <wp:lineTo x="-72" y="0"/>
+            </wp:wrapPolygon>
+          </wp:wrapTight>
+          <wp:docPr id="1" name="Image 153" descr="http://dircom/images/evolutionsjf/dircom/logos/N_CDC_CRTC_grand.jpg"/>
+          <wp:cNvGraphicFramePr>
+            <a:graphicFrameLocks xmlns:a="http://schemas.openxmlformats.org/drawingml/2006/main" noChangeAspect="1"/>
+          </wp:cNvGraphicFramePr>
+          <a:graphic xmlns:a="http://schemas.openxmlformats.org/drawingml/2006/main">
+            <a:graphicData uri="http://schemas.openxmlformats.org/drawingml/2006/picture">
+              <pic:pic xmlns:pic="http://schemas.openxmlformats.org/drawingml/2006/picture">
+                <pic:nvPicPr>
+                  <pic:cNvPr id="1" name="Image 153" descr="http://dircom/images/evolutionsjf/dircom/logos/N_CDC_CRTC_grand.jpg"/>
+                  <pic:cNvPicPr>
+                    <a:picLocks noChangeAspect="1" noChangeArrowheads="1"/>
+                  </pic:cNvPicPr>
+                </pic:nvPicPr>
+                <pic:blipFill>
+                  <a:blip r:embed="rId1"/>
+                  <a:srcRect l="0" t="13230" r="0" b="15208"/>
+                  <a:stretch>
+                    <a:fillRect/>
+                  </a:stretch>
+                </pic:blipFill>
+                <pic:spPr bwMode="auto">
+                  <a:xfrm>
+                    <a:off x="0" y="0"/>
+                    <a:ext cx="5758815" cy="1133475"/>
+                  </a:xfrm>
+                  <a:prstGeom prst="rect">
+                    <a:avLst/>
+                  </a:prstGeom>
+                </pic:spPr>
+              </pic:pic>
+            </a:graphicData>
+          </a:graphic>
+        </wp:anchor>
+      </w:drawing>
     </w:r>
   </w:p>
 </w:hdr>
@@ -1394,11 +1554,11 @@
       <w:szCs w:val="16"/>
     </w:rPr>
   </w:style>
-  <w:style w:type="character" w:styleId="InternetLink" w:customStyle="1">
+  <w:style w:type="character" w:styleId="InternetLink">
     <w:name w:val="Internet Link"/>
     <w:basedOn w:val="DefaultParagraphFont"/>
     <w:unhideWhenUsed/>
-    <w:rsid w:val="00dc21b0"/>
+    <w:rsid w:val="00e51652"/>
     <w:rPr>
       <w:color w:val="0000FF" w:themeColor="hyperlink"/>
       <w:u w:val="single"/>
@@ -1811,6 +1971,51 @@
     <w:qFormat/>
     <w:rPr>
       <w:rFonts w:ascii="Times New Roman" w:hAnsi="Times New Roman" w:cs="Times New Roman"/>
+    </w:rPr>
+  </w:style>
+  <w:style w:type="character" w:styleId="ListLabel49">
+    <w:name w:val="ListLabel 49"/>
+    <w:qFormat/>
+    <w:rPr>
+      <w:rFonts w:ascii="Arial" w:hAnsi="Arial" w:cs="Arial"/>
+      <w:i/>
+      <w:spacing w:val="-2"/>
+    </w:rPr>
+  </w:style>
+  <w:style w:type="character" w:styleId="ListLabel50">
+    <w:name w:val="ListLabel 50"/>
+    <w:qFormat/>
+    <w:rPr>
+      <w:rFonts w:ascii="Arial" w:hAnsi="Arial" w:cs="Arial"/>
+      <w:i/>
+      <w:spacing w:val="-2"/>
+    </w:rPr>
+  </w:style>
+  <w:style w:type="character" w:styleId="ListLabel51">
+    <w:name w:val="ListLabel 51"/>
+    <w:qFormat/>
+    <w:rPr>
+      <w:rFonts w:ascii="Arial" w:hAnsi="Arial" w:cs="Arial"/>
+      <w:i/>
+      <w:spacing w:val="-2"/>
+    </w:rPr>
+  </w:style>
+  <w:style w:type="character" w:styleId="ListLabel52">
+    <w:name w:val="ListLabel 52"/>
+    <w:qFormat/>
+    <w:rPr>
+      <w:rFonts w:ascii="Arial" w:hAnsi="Arial" w:cs="Arial"/>
+      <w:i/>
+      <w:spacing w:val="-2"/>
+    </w:rPr>
+  </w:style>
+  <w:style w:type="character" w:styleId="ListLabel53">
+    <w:name w:val="ListLabel 53"/>
+    <w:qFormat/>
+    <w:rPr>
+      <w:rFonts w:ascii="Arial" w:hAnsi="Arial" w:cs="Arial"/>
+      <w:i/>
+      <w:spacing w:val="-2"/>
     </w:rPr>
   </w:style>
   <w:style w:type="paragraph" w:styleId="Heading" w:customStyle="1">
@@ -2045,6 +2250,7 @@
     <w:qFormat/>
     <w:pPr>
       <w:suppressLineNumbers/>
+      <w:spacing w:lineRule="auto" w:line="240"/>
     </w:pPr>
     <w:rPr/>
   </w:style>
@@ -2400,7 +2606,7 @@
 </file>
 
 <file path=customXml/itemProps1.xml><?xml version="1.0" encoding="utf-8"?>
-<ds:datastoreItem xmlns:ds="http://schemas.openxmlformats.org/officeDocument/2006/customXml" ds:itemID="{EE9E39B1-C4E5-4670-9980-C36BB5920118}">
+<ds:datastoreItem xmlns:ds="http://schemas.openxmlformats.org/officeDocument/2006/customXml" ds:itemID="{EB09FF44-8C2A-4FB8-8346-B5F1DD567140}">
   <ds:schemaRefs>
     <ds:schemaRef ds:uri="http://schemas.openxmlformats.org/officeDocument/2006/bibliography"/>
   </ds:schemaRefs>

</xml_diff>

<commit_message>
Add rich text to question descriptions
</commit_message>
<xml_diff>
--- a/templates/ecc/questionnaire.docx
+++ b/templates/ecc/questionnaire.docx
@@ -28,31 +28,7 @@
           <w:szCs w:val="40"/>
           <w:lang w:val="fr-FR" w:eastAsia="fr-FR" w:bidi="ar-SA"/>
         </w:rPr>
-        <w:t xml:space="preserve">{{ </w:t>
-      </w:r>
-      <w:r>
-        <w:rPr>
-          <w:rFonts w:eastAsia="Times New Roman" w:cs="Times New Roman" w:ascii="Times New Roman" w:hAnsi="Times New Roman"/>
-          <w:b/>
-          <w:color w:val="auto"/>
-          <w:kern w:val="0"/>
-          <w:sz w:val="40"/>
-          <w:szCs w:val="40"/>
-          <w:lang w:val="fr-FR" w:eastAsia="fr-FR" w:bidi="ar-SA"/>
-        </w:rPr>
-        <w:t>questionnaire.</w:t>
-      </w:r>
-      <w:r>
-        <w:rPr>
-          <w:rFonts w:eastAsia="Times New Roman" w:cs="Times New Roman" w:ascii="Times New Roman" w:hAnsi="Times New Roman"/>
-          <w:b/>
-          <w:color w:val="auto"/>
-          <w:kern w:val="0"/>
-          <w:sz w:val="40"/>
-          <w:szCs w:val="40"/>
-          <w:lang w:val="fr-FR" w:eastAsia="fr-FR" w:bidi="ar-SA"/>
-        </w:rPr>
-        <w:t>control.title }}</w:t>
+        <w:t>{{ questionnaire.control.title }}</w:t>
       </w:r>
     </w:p>
     <w:p>
@@ -109,31 +85,7 @@
           <w:szCs w:val="40"/>
           <w:lang w:val="fr-FR" w:eastAsia="fr-FR" w:bidi="ar-SA"/>
         </w:rPr>
-        <w:t xml:space="preserve">{{ </w:t>
-      </w:r>
-      <w:r>
-        <w:rPr>
-          <w:rFonts w:eastAsia="Times New Roman" w:cs="Times New Roman" w:ascii="Times New Roman" w:hAnsi="Times New Roman"/>
-          <w:b/>
-          <w:color w:val="auto"/>
-          <w:kern w:val="0"/>
-          <w:sz w:val="40"/>
-          <w:szCs w:val="40"/>
-          <w:lang w:val="fr-FR" w:eastAsia="fr-FR" w:bidi="ar-SA"/>
-        </w:rPr>
-        <w:t>questionnaire.</w:t>
-      </w:r>
-      <w:r>
-        <w:rPr>
-          <w:rFonts w:eastAsia="Times New Roman" w:cs="Times New Roman" w:ascii="Times New Roman" w:hAnsi="Times New Roman"/>
-          <w:b/>
-          <w:color w:val="auto"/>
-          <w:kern w:val="0"/>
-          <w:sz w:val="40"/>
-          <w:szCs w:val="40"/>
-          <w:lang w:val="fr-FR" w:eastAsia="fr-FR" w:bidi="ar-SA"/>
-        </w:rPr>
-        <w:t>control.depositing_organization }}</w:t>
+        <w:t>{{ questionnaire.control.depositing_organization }}</w:t>
       </w:r>
     </w:p>
     <w:p>
@@ -321,7 +273,39 @@
           <w:i/>
           <w:lang w:eastAsia="fr-FR"/>
         </w:rPr>
-        <w:t>{{r description }}</w:t>
+        <w:t xml:space="preserve">{{r </w:t>
+      </w:r>
+      <w:r>
+        <w:rPr>
+          <w:rFonts w:eastAsia="Times New Roman" w:cs="Arial" w:ascii="Arial" w:hAnsi="Arial"/>
+          <w:i/>
+          <w:lang w:eastAsia="fr-FR"/>
+        </w:rPr>
+        <w:t>questionnaire.</w:t>
+      </w:r>
+      <w:r>
+        <w:rPr>
+          <w:rFonts w:eastAsia="Times New Roman" w:cs="Arial" w:ascii="Arial" w:hAnsi="Arial"/>
+          <w:i/>
+          <w:lang w:eastAsia="fr-FR"/>
+        </w:rPr>
+        <w:t>description_</w:t>
+      </w:r>
+      <w:r>
+        <w:rPr>
+          <w:rFonts w:eastAsia="Times New Roman" w:cs="Arial" w:ascii="Arial" w:hAnsi="Arial"/>
+          <w:i/>
+          <w:lang w:eastAsia="fr-FR"/>
+        </w:rPr>
+        <w:t>rich_text</w:t>
+      </w:r>
+      <w:r>
+        <w:rPr>
+          <w:rFonts w:eastAsia="Times New Roman" w:cs="Arial" w:ascii="Arial" w:hAnsi="Arial"/>
+          <w:i/>
+          <w:lang w:eastAsia="fr-FR"/>
+        </w:rPr>
+        <w:t xml:space="preserve"> }}</w:t>
       </w:r>
     </w:p>
     <w:p>
@@ -519,9 +503,7 @@
       <w:pPr>
         <w:pStyle w:val="Obsahtabulky"/>
         <w:spacing w:lineRule="auto" w:line="240" w:before="0" w:after="120"/>
-        <w:rPr>
-          <w:rFonts w:ascii="Arial" w:hAnsi="Arial" w:cs="Arial"/>
-        </w:rPr>
+        <w:rPr/>
       </w:pPr>
       <w:r>
         <w:rPr>
@@ -534,7 +516,39 @@
         <w:rPr>
           <w:rFonts w:cs="Arial" w:ascii="Arial" w:hAnsi="Arial"/>
         </w:rPr>
-        <w:t>{{ question.description }} {% if question_files %} {% if question_files.count() == 1 %}</w:t>
+        <w:t>{{</w:t>
+      </w:r>
+      <w:r>
+        <w:rPr>
+          <w:rFonts w:cs="Arial" w:ascii="Arial" w:hAnsi="Arial"/>
+        </w:rPr>
+        <w:t>r</w:t>
+      </w:r>
+      <w:r>
+        <w:rPr>
+          <w:rFonts w:cs="Arial" w:ascii="Arial" w:hAnsi="Arial"/>
+        </w:rPr>
+        <w:t xml:space="preserve"> question.description</w:t>
+      </w:r>
+      <w:bookmarkStart w:id="0" w:name="__DdeLink__170_2399262737"/>
+      <w:r>
+        <w:rPr>
+          <w:rFonts w:cs="Arial" w:ascii="Arial" w:hAnsi="Arial"/>
+        </w:rPr>
+        <w:t>_</w:t>
+      </w:r>
+      <w:r>
+        <w:rPr>
+          <w:rFonts w:cs="Arial" w:ascii="Arial" w:hAnsi="Arial"/>
+        </w:rPr>
+        <w:t>rich_text</w:t>
+      </w:r>
+      <w:bookmarkEnd w:id="0"/>
+      <w:r>
+        <w:rPr>
+          <w:rFonts w:cs="Arial" w:ascii="Arial" w:hAnsi="Arial"/>
+        </w:rPr>
+        <w:t xml:space="preserve"> }} {% if question_files %} {% if question_files.count() == 1 %}</w:t>
       </w:r>
     </w:p>
     <w:p>
@@ -722,7 +736,7 @@
           <w:lang w:val="en-US"/>
         </w:rPr>
       </w:pPr>
-      <w:bookmarkStart w:id="0" w:name="__DdeLink__164_1502237185"/>
+      <w:bookmarkStart w:id="1" w:name="__DdeLink__164_1502237185"/>
       <w:r>
         <w:rPr>
           <w:rFonts w:eastAsia="Calibri" w:cs="Arial" w:ascii="Arial" w:hAnsi="Arial" w:eastAsiaTheme="minorHAnsi"/>
@@ -734,9 +748,9 @@
         </w:rPr>
         <w:t>{%p endfor %}</w:t>
       </w:r>
-      <w:bookmarkStart w:id="1" w:name="_GoBack"/>
-      <w:bookmarkEnd w:id="0"/>
+      <w:bookmarkStart w:id="2" w:name="_GoBack"/>
       <w:bookmarkEnd w:id="1"/>
+      <w:bookmarkEnd w:id="2"/>
     </w:p>
     <w:p>
       <w:pPr>
@@ -859,7 +873,7 @@
         <w:docPartGallery w:val="Page Numbers (Bottom of Page)"/>
         <w:docPartUnique w:val="true"/>
       </w:docPartObj>
-      <w:id w:val="1286153162"/>
+      <w:id w:val="279701829"/>
     </w:sdtPr>
     <w:sdtContent>
       <w:p>
@@ -882,15 +896,15 @@
               <wp:effectExtent l="0" t="0" r="0" b="0"/>
               <wp:wrapTight wrapText="bothSides">
                 <wp:wrapPolygon edited="0">
-                  <wp:start x="15445" y="1768"/>
-                  <wp:lineTo x="1372" y="5331"/>
-                  <wp:lineTo x="241" y="9784"/>
-                  <wp:lineTo x="917" y="16920"/>
-                  <wp:lineTo x="20441" y="16920"/>
-                  <wp:lineTo x="20891" y="10678"/>
-                  <wp:lineTo x="19990" y="6211"/>
-                  <wp:lineTo x="18173" y="1768"/>
-                  <wp:lineTo x="15445" y="1768"/>
+                  <wp:start x="15433" y="1763"/>
+                  <wp:lineTo x="1339" y="5321"/>
+                  <wp:lineTo x="205" y="9763"/>
+                  <wp:lineTo x="882" y="16890"/>
+                  <wp:lineTo x="20435" y="16890"/>
+                  <wp:lineTo x="20885" y="10658"/>
+                  <wp:lineTo x="19984" y="6196"/>
+                  <wp:lineTo x="18164" y="1763"/>
+                  <wp:lineTo x="15433" y="1763"/>
                 </wp:wrapPolygon>
               </wp:wrapTight>
               <wp:docPr id="2" name="Image 154" descr="e-controle logo(1)"/>
@@ -1044,11 +1058,11 @@
           <wp:effectExtent l="0" t="0" r="0" b="0"/>
           <wp:wrapTight wrapText="bothSides">
             <wp:wrapPolygon edited="0">
-              <wp:start x="-84" y="0"/>
-              <wp:lineTo x="-84" y="21304"/>
-              <wp:lineTo x="21486" y="21304"/>
-              <wp:lineTo x="21486" y="0"/>
-              <wp:lineTo x="-84" y="0"/>
+              <wp:start x="-97" y="0"/>
+              <wp:lineTo x="-97" y="21285"/>
+              <wp:lineTo x="21482" y="21285"/>
+              <wp:lineTo x="21482" y="0"/>
+              <wp:lineTo x="-97" y="0"/>
             </wp:wrapPolygon>
           </wp:wrapTight>
           <wp:docPr id="1" name="Image 153" descr="http://dircom/images/evolutionsjf/dircom/logos/N_CDC_CRTC_grand.jpg"/>
@@ -2135,6 +2149,15 @@
       <w:spacing w:val="-2"/>
     </w:rPr>
   </w:style>
+  <w:style w:type="character" w:styleId="ListLabel55">
+    <w:name w:val="ListLabel 55"/>
+    <w:qFormat/>
+    <w:rPr>
+      <w:rFonts w:ascii="Arial" w:hAnsi="Arial" w:cs="Arial"/>
+      <w:i/>
+      <w:spacing w:val="-2"/>
+    </w:rPr>
+  </w:style>
   <w:style w:type="paragraph" w:styleId="Heading" w:customStyle="1">
     <w:name w:val="Heading"/>
     <w:basedOn w:val="Normal"/>

</xml_diff>

<commit_message>
Fix some styling in docx
</commit_message>
<xml_diff>
--- a/templates/ecc/questionnaire.docx
+++ b/templates/ecc/questionnaire.docx
@@ -86,7 +86,7 @@
       </w:pPr>
       <w:sdt>
         <w:sdtPr>
-          <w:id w:val="2139710676"/>
+          <w:id w:val="697681011"/>
         </w:sdtPr>
         <w:sdtContent>
           <w:r>
@@ -381,19 +381,15 @@
     <w:p>
       <w:pPr>
         <w:pStyle w:val="Normal"/>
-        <w:jc w:val="left"/>
-        <w:rPr>
-          <w:rFonts w:ascii="Arial" w:hAnsi="Arial" w:eastAsia="Arial" w:cs="Arial"/>
+        <w:jc w:val="center"/>
+        <w:rPr/>
+      </w:pPr>
+      <w:r>
+        <w:rPr>
+          <w:rFonts w:eastAsia="Arial" w:cs="Arial" w:ascii="Arial" w:hAnsi="Arial"/>
           <w:i/>
-          <w:i/>
-        </w:rPr>
-      </w:pPr>
-      <w:r>
-        <w:rPr>
-          <w:rFonts w:eastAsia="Arial" w:cs="Arial" w:ascii="Arial" w:hAnsi="Arial"/>
-          <w:i/>
-        </w:rPr>
-        <w:t>___________________________________________________________________________</w:t>
+        </w:rPr>
+        <w:t>____________________________________________________________________</w:t>
       </w:r>
     </w:p>
     <w:p>
@@ -435,7 +431,6 @@
     <w:p>
       <w:pPr>
         <w:pStyle w:val="Normal"/>
-        <w:pBdr/>
         <w:spacing w:lineRule="auto" w:line="240" w:before="0" w:after="120"/>
         <w:jc w:val="left"/>
         <w:rPr>
@@ -454,7 +449,6 @@
     <w:p>
       <w:pPr>
         <w:pStyle w:val="Normal"/>
-        <w:pBdr/>
         <w:spacing w:lineRule="auto" w:line="240" w:before="0" w:after="120"/>
         <w:jc w:val="left"/>
         <w:rPr/>
@@ -469,51 +463,31 @@
         </w:rPr>
         <w:t>{{ theme.numbering }}.</w:t>
         <w:tab/>
-        <w:t xml:space="preserve">{{ </w:t>
+        <w:t>{{ theme</w:t>
       </w:r>
       <w:r>
         <w:rPr>
           <w:rFonts w:eastAsia="Times New Roman" w:cs="Times New Roman" w:ascii="Times New Roman" w:hAnsi="Times New Roman"/>
           <w:b/>
-          <w:color w:val="000000"/>
           <w:sz w:val="28"/>
           <w:szCs w:val="28"/>
         </w:rPr>
-        <w:t>theme</w:t>
+        <w:t>.title|upper</w:t>
       </w:r>
       <w:r>
         <w:rPr>
           <w:rFonts w:eastAsia="Times New Roman" w:cs="Times New Roman" w:ascii="Times New Roman" w:hAnsi="Times New Roman"/>
           <w:b/>
+          <w:color w:val="000000"/>
           <w:sz w:val="28"/>
           <w:szCs w:val="28"/>
         </w:rPr>
-        <w:t>.</w:t>
-      </w:r>
-      <w:r>
-        <w:rPr>
-          <w:rFonts w:eastAsia="Times New Roman" w:cs="Times New Roman" w:ascii="Times New Roman" w:hAnsi="Times New Roman"/>
-          <w:b/>
-          <w:sz w:val="28"/>
-          <w:szCs w:val="28"/>
-        </w:rPr>
-        <w:t>title|upper</w:t>
-      </w:r>
-      <w:r>
-        <w:rPr>
-          <w:rFonts w:eastAsia="Times New Roman" w:cs="Times New Roman" w:ascii="Times New Roman" w:hAnsi="Times New Roman"/>
-          <w:b/>
-          <w:color w:val="000000"/>
-          <w:sz w:val="28"/>
-          <w:szCs w:val="28"/>
-        </w:rPr>
         <w:t xml:space="preserve"> }}</w:t>
       </w:r>
     </w:p>
     <w:p>
       <w:pPr>
         <w:pStyle w:val="Normal"/>
-        <w:pBdr/>
         <w:spacing w:lineRule="auto" w:line="240" w:before="0" w:after="120"/>
         <w:ind w:left="566" w:hanging="0"/>
         <w:jc w:val="left"/>
@@ -533,7 +507,6 @@
     <w:p>
       <w:pPr>
         <w:pStyle w:val="Normal"/>
-        <w:pBdr/>
         <w:spacing w:lineRule="auto" w:line="240" w:before="0" w:after="120"/>
         <w:ind w:left="566" w:hanging="0"/>
         <w:jc w:val="left"/>
@@ -553,13 +526,11 @@
     <w:p>
       <w:pPr>
         <w:pStyle w:val="Normal"/>
-        <w:pBdr/>
         <w:spacing w:lineRule="auto" w:line="240" w:before="0" w:after="120"/>
         <w:ind w:left="566" w:hanging="0"/>
         <w:jc w:val="left"/>
         <w:rPr>
-          <w:rFonts w:ascii="Arial" w:hAnsi="Arial" w:eastAsia="Arial" w:cs="Arial"/>
-          <w:color w:val="000000"/>
+          <w:u w:val="single"/>
         </w:rPr>
       </w:pPr>
       <w:bookmarkStart w:id="0" w:name="_heading=h.gjdgxs"/>
@@ -568,14 +539,30 @@
         <w:rPr>
           <w:rFonts w:eastAsia="Arial" w:cs="Arial" w:ascii="Arial" w:hAnsi="Arial"/>
           <w:color w:val="000000"/>
-        </w:rPr>
-        <w:t>{{ theme.numbering }}.{{ question.numbering }}. {{r question.description_rich_text }} {% if question_files %} {% if question_files.count() == 1 %}</w:t>
-      </w:r>
-    </w:p>
-    <w:p>
-      <w:pPr>
-        <w:pStyle w:val="Normal"/>
-        <w:pBdr/>
+          <w:u w:val="single"/>
+        </w:rPr>
+        <w:t>Question {{ theme.numbering }}.{{ question.numbering }}</w:t>
+      </w:r>
+    </w:p>
+    <w:p>
+      <w:pPr>
+        <w:pStyle w:val="Normal"/>
+        <w:spacing w:lineRule="auto" w:line="240" w:before="0" w:after="120"/>
+        <w:ind w:left="566" w:hanging="0"/>
+        <w:jc w:val="left"/>
+        <w:rPr/>
+      </w:pPr>
+      <w:r>
+        <w:rPr>
+          <w:rFonts w:eastAsia="Arial" w:cs="Arial" w:ascii="Arial" w:hAnsi="Arial"/>
+          <w:color w:val="000000"/>
+        </w:rPr>
+        <w:t>{{r question.description_rich_text }} {% if question_files %} {% if question_files.count() == 1 %}</w:t>
+      </w:r>
+    </w:p>
+    <w:p>
+      <w:pPr>
+        <w:pStyle w:val="Normal"/>
         <w:spacing w:lineRule="auto" w:line="240" w:before="0" w:after="120"/>
         <w:ind w:left="850" w:hanging="0"/>
         <w:jc w:val="left"/>
@@ -603,7 +590,6 @@
     <w:p>
       <w:pPr>
         <w:pStyle w:val="Normal"/>
-        <w:pBdr/>
         <w:spacing w:lineRule="auto" w:line="240" w:before="0" w:after="120"/>
         <w:ind w:left="850" w:hanging="0"/>
         <w:jc w:val="left"/>
@@ -631,7 +617,6 @@
     <w:p>
       <w:pPr>
         <w:pStyle w:val="Normal"/>
-        <w:pBdr/>
         <w:spacing w:lineRule="auto" w:line="240" w:before="0" w:after="120"/>
         <w:ind w:left="850" w:hanging="0"/>
         <w:jc w:val="left"/>
@@ -651,7 +636,6 @@
     <w:p>
       <w:pPr>
         <w:pStyle w:val="Normal"/>
-        <w:pBdr/>
         <w:spacing w:lineRule="auto" w:line="240" w:before="0" w:after="120"/>
         <w:ind w:left="850" w:hanging="0"/>
         <w:jc w:val="left"/>
@@ -672,7 +656,6 @@
     <w:p>
       <w:pPr>
         <w:pStyle w:val="Normal"/>
-        <w:pBdr/>
         <w:spacing w:lineRule="auto" w:line="240" w:before="0" w:after="0"/>
         <w:ind w:left="566" w:hanging="0"/>
         <w:jc w:val="left"/>
@@ -692,7 +675,6 @@
     <w:p>
       <w:pPr>
         <w:pStyle w:val="Normal"/>
-        <w:pBdr/>
         <w:spacing w:lineRule="auto" w:line="240" w:before="0" w:after="0"/>
         <w:ind w:left="566" w:hanging="0"/>
         <w:jc w:val="left"/>
@@ -712,7 +694,6 @@
     <w:p>
       <w:pPr>
         <w:pStyle w:val="Normal"/>
-        <w:pBdr/>
         <w:spacing w:lineRule="auto" w:line="240" w:before="0" w:after="0"/>
         <w:ind w:left="566" w:hanging="0"/>
         <w:jc w:val="left"/>
@@ -732,7 +713,6 @@
     <w:p>
       <w:pPr>
         <w:pStyle w:val="Normal"/>
-        <w:pBdr/>
         <w:spacing w:lineRule="auto" w:line="240" w:before="0" w:after="0"/>
         <w:ind w:left="566" w:hanging="0"/>
         <w:jc w:val="left"/>
@@ -752,7 +732,6 @@
     <w:p>
       <w:pPr>
         <w:pStyle w:val="Normal"/>
-        <w:pBdr/>
         <w:spacing w:lineRule="auto" w:line="240" w:before="0" w:after="0"/>
         <w:ind w:left="566" w:hanging="0"/>
         <w:jc w:val="left"/>
@@ -774,7 +753,28 @@
     <w:p>
       <w:pPr>
         <w:pStyle w:val="Normal"/>
-        <w:pBdr/>
+        <w:spacing w:lineRule="auto" w:line="240" w:before="0" w:after="0"/>
+        <w:jc w:val="left"/>
+        <w:rPr/>
+      </w:pPr>
+      <w:r>
+        <w:rPr/>
+      </w:r>
+    </w:p>
+    <w:p>
+      <w:pPr>
+        <w:pStyle w:val="Normal"/>
+        <w:spacing w:lineRule="auto" w:line="240" w:before="0" w:after="0"/>
+        <w:jc w:val="left"/>
+        <w:rPr/>
+      </w:pPr>
+      <w:r>
+        <w:rPr/>
+      </w:r>
+    </w:p>
+    <w:p>
+      <w:pPr>
+        <w:pStyle w:val="Normal"/>
         <w:spacing w:lineRule="auto" w:line="240" w:before="0" w:after="0"/>
         <w:jc w:val="left"/>
         <w:rPr/>
@@ -802,7 +802,6 @@
   <w:p>
     <w:pPr>
       <w:pStyle w:val="Normal"/>
-      <w:pBdr/>
       <w:tabs>
         <w:tab w:val="center" w:pos="4536" w:leader="none"/>
         <w:tab w:val="right" w:pos="9072" w:leader="none"/>
@@ -832,7 +831,6 @@
       <w:rPr>
         <w:rFonts w:eastAsia="Calibri" w:cs="Calibri"/>
         <w:b/>
-        <w:color w:val="000000"/>
       </w:rPr>
       <w:fldChar w:fldCharType="begin"/>
     </w:r>
@@ -872,12 +870,6 @@
       <w:t xml:space="preserve"> / </w:t>
     </w:r>
     <w:r>
-      <w:rPr>
-        <w:rFonts w:eastAsia="Calibri" w:cs="Calibri"/>
-        <w:b/>
-        <w:color w:val="000000"/>
-      </w:rPr>
-      <w:fldChar w:fldCharType="begin"/>
       <w:drawing>
         <wp:anchor behindDoc="1" distT="0" distB="0" distL="114300" distR="114300" simplePos="0" locked="0" layoutInCell="1" allowOverlap="1" relativeHeight="2">
           <wp:simplePos x="0" y="0"/>
@@ -927,6 +919,13 @@
     </w:r>
     <w:r>
       <w:rPr>
+        <w:rFonts w:eastAsia="Calibri" w:cs="Calibri"/>
+        <w:b/>
+      </w:rPr>
+      <w:fldChar w:fldCharType="begin"/>
+    </w:r>
+    <w:r>
+      <w:rPr>
         <w:b/>
         <w:rFonts w:eastAsia="Calibri" w:cs="Calibri"/>
       </w:rPr>
@@ -957,7 +956,6 @@
       <w:rPr>
         <w:rFonts w:eastAsia="Calibri" w:cs="Calibri"/>
         <w:b/>
-        <w:color w:val="000000"/>
       </w:rPr>
       <w:fldChar w:fldCharType="begin"/>
     </w:r>
@@ -999,7 +997,6 @@
     <w:rPrDefault>
       <w:rPr>
         <w:rFonts w:ascii="Calibri" w:hAnsi="Calibri" w:eastAsia="Calibri" w:cs="Calibri"/>
-        <w:sz w:val="22"/>
         <w:szCs w:val="22"/>
         <w:lang w:val="fr-FR" w:eastAsia="fr-FR" w:bidi="ar-SA"/>
       </w:rPr>
@@ -1163,7 +1160,7 @@
       <w:kern w:val="0"/>
       <w:sz w:val="22"/>
       <w:szCs w:val="22"/>
-      <w:lang w:eastAsia="en-US" w:val="fr-FR" w:bidi="ar-SA"/>
+      <w:lang w:val="fr-FR" w:eastAsia="en-US" w:bidi="ar-SA"/>
     </w:rPr>
   </w:style>
   <w:style w:type="paragraph" w:styleId="Titre1" w:customStyle="1">
@@ -1255,13 +1252,16 @@
   </w:style>
   <w:style w:type="paragraph" w:styleId="Titre5">
     <w:name w:val="Heading 5"/>
+    <w:basedOn w:val="Normal"/>
     <w:qFormat/>
     <w:rsid w:val="00cc1a1d"/>
     <w:pPr>
       <w:keepNext w:val="true"/>
       <w:keepLines/>
       <w:widowControl w:val="false"/>
+      <w:bidi w:val="0"/>
       <w:spacing w:before="220" w:after="40"/>
+      <w:jc w:val="left"/>
       <w:outlineLvl w:val="4"/>
     </w:pPr>
     <w:rPr>
@@ -1276,13 +1276,16 @@
   </w:style>
   <w:style w:type="paragraph" w:styleId="Titre6">
     <w:name w:val="Heading 6"/>
+    <w:basedOn w:val="Normal"/>
     <w:qFormat/>
     <w:rsid w:val="00cc1a1d"/>
     <w:pPr>
       <w:keepNext w:val="true"/>
       <w:keepLines/>
       <w:widowControl w:val="false"/>
+      <w:bidi w:val="0"/>
       <w:spacing w:before="200" w:after="40"/>
+      <w:jc w:val="left"/>
       <w:outlineLvl w:val="5"/>
     </w:pPr>
     <w:rPr>
@@ -1931,6 +1934,36 @@
       <w:lang w:val="zxx" w:eastAsia="zxx" w:bidi="zxx"/>
     </w:rPr>
   </w:style>
+  <w:style w:type="character" w:styleId="ListLabel57">
+    <w:name w:val="ListLabel 57"/>
+    <w:qFormat/>
+    <w:rPr>
+      <w:rFonts w:ascii="Arial" w:hAnsi="Arial" w:eastAsia="Arial" w:cs="Arial"/>
+      <w:i/>
+      <w:color w:val="0000FF"/>
+      <w:u w:val="single"/>
+    </w:rPr>
+  </w:style>
+  <w:style w:type="character" w:styleId="ListLabel58">
+    <w:name w:val="ListLabel 58"/>
+    <w:qFormat/>
+    <w:rPr>
+      <w:rFonts w:ascii="Arial" w:hAnsi="Arial" w:eastAsia="Arial" w:cs="Arial"/>
+      <w:i/>
+      <w:color w:val="0000FF"/>
+      <w:u w:val="single"/>
+    </w:rPr>
+  </w:style>
+  <w:style w:type="character" w:styleId="ListLabel59">
+    <w:name w:val="ListLabel 59"/>
+    <w:qFormat/>
+    <w:rPr>
+      <w:rFonts w:ascii="Arial" w:hAnsi="Arial" w:eastAsia="Arial" w:cs="Arial"/>
+      <w:i/>
+      <w:color w:val="0000FF"/>
+      <w:u w:val="single"/>
+    </w:rPr>
+  </w:style>
   <w:style w:type="paragraph" w:styleId="Titre" w:customStyle="1">
     <w:name w:val="Titre"/>
     <w:basedOn w:val="Normal"/>
@@ -1994,7 +2027,7 @@
       <w:rFonts w:cs="Lohit Devanagari"/>
     </w:rPr>
   </w:style>
-  <w:style w:type="paragraph" w:styleId="Normal1" w:customStyle="1">
+  <w:style w:type="paragraph" w:styleId="LOnormal" w:customStyle="1">
     <w:name w:val="LO-normal"/>
     <w:qFormat/>
     <w:rsid w:val="00cc1a1d"/>

</xml_diff>